<commit_message>
nmv 12 09 2023
</commit_message>
<xml_diff>
--- a/TS Jatai Ghanam Project/TS 2.6/TS 2.6 Ghanam Malayalam Corrections.docx
+++ b/TS Jatai Ghanam Project/TS 2.6/TS 2.6 Ghanam Malayalam Corrections.docx
@@ -2362,2011 +2362,6 @@
     <w:p>
       <w:pPr>
         <w:spacing w:before="0" w:line="240" w:lineRule="auto"/>
-        <w:rPr>
-          <w:b/>
-          <w:bCs/>
-          <w:sz w:val="32"/>
-          <w:szCs w:val="32"/>
-          <w:u w:val="single"/>
-        </w:rPr>
-      </w:pPr>
-    </w:p>
-    <w:p>
-      <w:pPr>
-        <w:spacing w:before="0" w:line="240" w:lineRule="auto"/>
-        <w:jc w:val="center"/>
-        <w:rPr>
-          <w:b/>
-          <w:bCs/>
-          <w:sz w:val="32"/>
-          <w:szCs w:val="32"/>
-          <w:u w:val="single"/>
-        </w:rPr>
-      </w:pPr>
-    </w:p>
-    <w:p>
-      <w:pPr>
-        <w:spacing w:before="0" w:line="240" w:lineRule="auto"/>
-        <w:rPr>
-          <w:b/>
-          <w:bCs/>
-          <w:sz w:val="32"/>
-          <w:szCs w:val="32"/>
-          <w:u w:val="single"/>
-        </w:rPr>
-      </w:pPr>
-      <w:r>
-        <w:rPr>
-          <w:b/>
-          <w:bCs/>
-          <w:sz w:val="32"/>
-          <w:szCs w:val="32"/>
-          <w:u w:val="single"/>
-        </w:rPr>
-        <w:br w:type="page"/>
-      </w:r>
-    </w:p>
-    <w:p>
-      <w:pPr>
-        <w:spacing w:before="0" w:line="240" w:lineRule="auto"/>
-        <w:jc w:val="center"/>
-        <w:rPr>
-          <w:b/>
-          <w:bCs/>
-          <w:sz w:val="32"/>
-          <w:szCs w:val="32"/>
-          <w:u w:val="single"/>
-        </w:rPr>
-      </w:pPr>
-    </w:p>
-    <w:p>
-      <w:pPr>
-        <w:spacing w:before="0" w:line="240" w:lineRule="auto"/>
-        <w:jc w:val="center"/>
-        <w:rPr>
-          <w:b/>
-          <w:bCs/>
-          <w:sz w:val="32"/>
-          <w:szCs w:val="32"/>
-          <w:u w:val="single"/>
-        </w:rPr>
-      </w:pPr>
-      <w:r>
-        <w:rPr>
-          <w:b/>
-          <w:bCs/>
-          <w:sz w:val="32"/>
-          <w:szCs w:val="32"/>
-          <w:u w:val="single"/>
-        </w:rPr>
-        <w:t xml:space="preserve">TS </w:t>
-      </w:r>
-      <w:r>
-        <w:rPr>
-          <w:b/>
-          <w:bCs/>
-          <w:sz w:val="32"/>
-          <w:szCs w:val="32"/>
-          <w:u w:val="single"/>
-        </w:rPr>
-        <w:t>Ghanam</w:t>
-      </w:r>
-      <w:r>
-        <w:rPr>
-          <w:b/>
-          <w:bCs/>
-          <w:sz w:val="32"/>
-          <w:szCs w:val="32"/>
-          <w:u w:val="single"/>
-        </w:rPr>
-        <w:t xml:space="preserve"> </w:t>
-      </w:r>
-      <w:r>
-        <w:rPr>
-          <w:b/>
-          <w:bCs/>
-          <w:sz w:val="32"/>
-          <w:szCs w:val="32"/>
-          <w:u w:val="single"/>
-        </w:rPr>
-        <w:t>– TS 1</w:t>
-      </w:r>
-      <w:r>
-        <w:rPr>
-          <w:b/>
-          <w:bCs/>
-          <w:sz w:val="32"/>
-          <w:szCs w:val="32"/>
-          <w:u w:val="single"/>
-        </w:rPr>
-        <w:t>.</w:t>
-      </w:r>
-      <w:r>
-        <w:rPr>
-          <w:b/>
-          <w:bCs/>
-          <w:sz w:val="32"/>
-          <w:szCs w:val="32"/>
-          <w:u w:val="single"/>
-        </w:rPr>
-        <w:t>2</w:t>
-      </w:r>
-      <w:r>
-        <w:rPr>
-          <w:b/>
-          <w:bCs/>
-          <w:sz w:val="32"/>
-          <w:szCs w:val="32"/>
-          <w:u w:val="single"/>
-        </w:rPr>
-        <w:t xml:space="preserve"> </w:t>
-      </w:r>
-      <w:r>
-        <w:rPr>
-          <w:b/>
-          <w:bCs/>
-          <w:sz w:val="32"/>
-          <w:szCs w:val="32"/>
-          <w:u w:val="single"/>
-        </w:rPr>
-        <w:t>Tamil</w:t>
-      </w:r>
-      <w:r>
-        <w:rPr>
-          <w:b/>
-          <w:bCs/>
-          <w:sz w:val="32"/>
-          <w:szCs w:val="32"/>
-          <w:u w:val="single"/>
-        </w:rPr>
-        <w:t xml:space="preserve"> Corrections –</w:t>
-      </w:r>
-      <w:r>
-        <w:rPr>
-          <w:b/>
-          <w:bCs/>
-          <w:sz w:val="32"/>
-          <w:szCs w:val="32"/>
-          <w:u w:val="single"/>
-        </w:rPr>
-        <w:t xml:space="preserve"> </w:t>
-      </w:r>
-      <w:r>
-        <w:rPr>
-          <w:b/>
-          <w:bCs/>
-          <w:sz w:val="32"/>
-          <w:szCs w:val="32"/>
-          <w:u w:val="single"/>
-        </w:rPr>
-        <w:t xml:space="preserve">Observed till </w:t>
-      </w:r>
-      <w:r>
-        <w:rPr>
-          <w:b/>
-          <w:bCs/>
-          <w:sz w:val="32"/>
-          <w:szCs w:val="32"/>
-          <w:u w:val="single"/>
-        </w:rPr>
-        <w:t>31st March 2022</w:t>
-      </w:r>
-    </w:p>
-    <w:p>
-      <w:pPr>
-        <w:spacing w:before="0" w:line="240" w:lineRule="auto"/>
-        <w:jc w:val="center"/>
-        <w:rPr>
-          <w:b/>
-          <w:bCs/>
-          <w:sz w:val="28"/>
-          <w:szCs w:val="32"/>
-        </w:rPr>
-      </w:pPr>
-      <w:r>
-        <w:rPr>
-          <w:b/>
-          <w:bCs/>
-          <w:sz w:val="28"/>
-          <w:szCs w:val="32"/>
-        </w:rPr>
-        <w:t>(</w:t>
-      </w:r>
-      <w:proofErr w:type="gramStart"/>
-      <w:r>
-        <w:rPr>
-          <w:b/>
-          <w:bCs/>
-          <w:sz w:val="28"/>
-          <w:szCs w:val="32"/>
-        </w:rPr>
-        <w:t>ignore</w:t>
-      </w:r>
-      <w:proofErr w:type="gramEnd"/>
-      <w:r>
-        <w:rPr>
-          <w:b/>
-          <w:bCs/>
-          <w:sz w:val="28"/>
-          <w:szCs w:val="32"/>
-        </w:rPr>
-        <w:t xml:space="preserve"> those which are already incorporated in your book’s version and date)</w:t>
-      </w:r>
-    </w:p>
-    <w:tbl>
-      <w:tblPr>
-        <w:tblW w:w="13970" w:type="dxa"/>
-        <w:tblInd w:w="-792" w:type="dxa"/>
-        <w:tblBorders>
-          <w:top w:val="single" w:sz="4" w:space="0" w:color="000000"/>
-          <w:left w:val="single" w:sz="4" w:space="0" w:color="000000"/>
-          <w:bottom w:val="single" w:sz="4" w:space="0" w:color="000000"/>
-          <w:right w:val="single" w:sz="4" w:space="0" w:color="000000"/>
-          <w:insideH w:val="single" w:sz="4" w:space="0" w:color="000000"/>
-          <w:insideV w:val="single" w:sz="4" w:space="0" w:color="000000"/>
-        </w:tblBorders>
-        <w:tblLook w:val="04A0" w:firstRow="1" w:lastRow="0" w:firstColumn="1" w:lastColumn="0" w:noHBand="0" w:noVBand="1"/>
-      </w:tblPr>
-      <w:tblGrid>
-        <w:gridCol w:w="2630"/>
-        <w:gridCol w:w="5528"/>
-        <w:gridCol w:w="5812"/>
-      </w:tblGrid>
-      <w:tr>
-        <w:tc>
-          <w:tcPr>
-            <w:tcW w:w="2630" w:type="dxa"/>
-          </w:tcPr>
-          <w:p>
-            <w:pPr>
-              <w:spacing w:before="0" w:line="240" w:lineRule="auto"/>
-              <w:jc w:val="center"/>
-              <w:rPr>
-                <w:b/>
-                <w:sz w:val="32"/>
-                <w:szCs w:val="32"/>
-              </w:rPr>
-            </w:pPr>
-            <w:r>
-              <w:rPr>
-                <w:b/>
-                <w:sz w:val="32"/>
-                <w:szCs w:val="32"/>
-              </w:rPr>
-              <w:t>Section, Paragraph</w:t>
-            </w:r>
-          </w:p>
-          <w:p>
-            <w:pPr>
-              <w:spacing w:before="0" w:line="240" w:lineRule="auto"/>
-              <w:jc w:val="center"/>
-              <w:rPr>
-                <w:b/>
-                <w:sz w:val="32"/>
-                <w:szCs w:val="32"/>
-              </w:rPr>
-            </w:pPr>
-            <w:r>
-              <w:rPr>
-                <w:b/>
-                <w:sz w:val="32"/>
-                <w:szCs w:val="32"/>
-              </w:rPr>
-              <w:t>Reference</w:t>
-            </w:r>
-          </w:p>
-        </w:tc>
-        <w:tc>
-          <w:tcPr>
-            <w:tcW w:w="5528" w:type="dxa"/>
-          </w:tcPr>
-          <w:p>
-            <w:pPr>
-              <w:spacing w:before="0" w:line="240" w:lineRule="auto"/>
-              <w:jc w:val="center"/>
-              <w:rPr>
-                <w:b/>
-                <w:sz w:val="32"/>
-                <w:szCs w:val="32"/>
-              </w:rPr>
-            </w:pPr>
-            <w:r>
-              <w:rPr>
-                <w:b/>
-                <w:sz w:val="32"/>
-                <w:szCs w:val="32"/>
-              </w:rPr>
-              <w:t>As Printed</w:t>
-            </w:r>
-          </w:p>
-        </w:tc>
-        <w:tc>
-          <w:tcPr>
-            <w:tcW w:w="5812" w:type="dxa"/>
-          </w:tcPr>
-          <w:p>
-            <w:pPr>
-              <w:spacing w:before="0" w:line="240" w:lineRule="auto"/>
-              <w:ind w:right="-18"/>
-              <w:jc w:val="center"/>
-              <w:rPr>
-                <w:b/>
-                <w:sz w:val="32"/>
-                <w:szCs w:val="32"/>
-              </w:rPr>
-            </w:pPr>
-            <w:r>
-              <w:rPr>
-                <w:b/>
-                <w:sz w:val="32"/>
-                <w:szCs w:val="32"/>
-              </w:rPr>
-              <w:t>To be read as or corrected as</w:t>
-            </w:r>
-            <w:r>
-              <w:rPr>
-                <w:b/>
-                <w:sz w:val="32"/>
-                <w:szCs w:val="32"/>
-              </w:rPr>
-              <w:t xml:space="preserve"> </w:t>
-            </w:r>
-          </w:p>
-        </w:tc>
-      </w:tr>
-    </w:tbl>
-    <w:p>
-      <w:pPr>
-        <w:spacing w:before="0" w:line="240" w:lineRule="auto"/>
-        <w:rPr>
-          <w:vanish/>
-          <w:sz w:val="32"/>
-          <w:szCs w:val="32"/>
-        </w:rPr>
-      </w:pPr>
-    </w:p>
-    <w:tbl>
-      <w:tblPr>
-        <w:tblW w:w="13921" w:type="dxa"/>
-        <w:tblInd w:w="-743" w:type="dxa"/>
-        <w:tblBorders>
-          <w:top w:val="single" w:sz="4" w:space="0" w:color="000000"/>
-          <w:left w:val="single" w:sz="4" w:space="0" w:color="000000"/>
-          <w:bottom w:val="single" w:sz="4" w:space="0" w:color="000000"/>
-          <w:right w:val="single" w:sz="4" w:space="0" w:color="000000"/>
-          <w:insideH w:val="single" w:sz="4" w:space="0" w:color="000000"/>
-          <w:insideV w:val="single" w:sz="4" w:space="0" w:color="000000"/>
-        </w:tblBorders>
-        <w:tblLook w:val="04A0" w:firstRow="1" w:lastRow="0" w:firstColumn="1" w:lastColumn="0" w:noHBand="0" w:noVBand="1"/>
-      </w:tblPr>
-      <w:tblGrid>
-        <w:gridCol w:w="2581"/>
-        <w:gridCol w:w="5528"/>
-        <w:gridCol w:w="5812"/>
-      </w:tblGrid>
-      <w:tr>
-        <w:trPr>
-          <w:trHeight w:val="2519"/>
-        </w:trPr>
-        <w:tc>
-          <w:tcPr>
-            <w:tcW w:w="2581" w:type="dxa"/>
-          </w:tcPr>
-          <w:p>
-            <w:pPr>
-              <w:widowControl w:val="0"/>
-              <w:autoSpaceDE w:val="0"/>
-              <w:autoSpaceDN w:val="0"/>
-              <w:adjustRightInd w:val="0"/>
-              <w:spacing w:before="0" w:line="240" w:lineRule="auto"/>
-              <w:rPr>
-                <w:rFonts w:cs="Arial"/>
-                <w:b/>
-                <w:bCs/>
-                <w:sz w:val="28"/>
-                <w:szCs w:val="28"/>
-              </w:rPr>
-            </w:pPr>
-            <w:r>
-              <w:rPr>
-                <w:rFonts w:cs="Arial"/>
-                <w:b/>
-                <w:bCs/>
-                <w:sz w:val="28"/>
-                <w:szCs w:val="28"/>
-              </w:rPr>
-              <w:t>TS 1.</w:t>
-            </w:r>
-            <w:r>
-              <w:rPr>
-                <w:rFonts w:cs="Arial"/>
-                <w:b/>
-                <w:bCs/>
-                <w:sz w:val="28"/>
-                <w:szCs w:val="28"/>
-              </w:rPr>
-              <w:t>2</w:t>
-            </w:r>
-            <w:r>
-              <w:rPr>
-                <w:rFonts w:cs="Arial"/>
-                <w:b/>
-                <w:bCs/>
-                <w:sz w:val="28"/>
-                <w:szCs w:val="28"/>
-              </w:rPr>
-              <w:t xml:space="preserve">.3.1 </w:t>
-            </w:r>
-            <w:r>
-              <w:rPr>
-                <w:rFonts w:cs="Arial"/>
-                <w:b/>
-                <w:bCs/>
-                <w:sz w:val="28"/>
-                <w:szCs w:val="28"/>
-              </w:rPr>
-              <w:t xml:space="preserve">– </w:t>
-            </w:r>
-            <w:r>
-              <w:rPr>
-                <w:rFonts w:cs="Arial"/>
-                <w:b/>
-                <w:bCs/>
-                <w:sz w:val="28"/>
-                <w:szCs w:val="28"/>
-              </w:rPr>
-              <w:t>Ghanam</w:t>
-            </w:r>
-          </w:p>
-          <w:p>
-            <w:pPr>
-              <w:spacing w:before="0" w:line="240" w:lineRule="auto"/>
-              <w:ind w:left="29"/>
-              <w:rPr>
-                <w:b/>
-                <w:bCs/>
-                <w:sz w:val="28"/>
-                <w:szCs w:val="32"/>
-              </w:rPr>
-            </w:pPr>
-          </w:p>
-          <w:p>
-            <w:pPr>
-              <w:spacing w:before="0" w:line="240" w:lineRule="auto"/>
-              <w:ind w:left="29"/>
-              <w:rPr>
-                <w:rFonts w:cs="Arial"/>
-                <w:color w:val="000000"/>
-                <w:sz w:val="28"/>
-                <w:szCs w:val="32"/>
-              </w:rPr>
-            </w:pPr>
-          </w:p>
-        </w:tc>
-        <w:tc>
-          <w:tcPr>
-            <w:tcW w:w="5528" w:type="dxa"/>
-          </w:tcPr>
-          <w:p>
-            <w:pPr>
-              <w:spacing w:before="0" w:line="240" w:lineRule="auto"/>
-              <w:ind w:left="29"/>
-              <w:rPr>
-                <w:b/>
-                <w:bCs/>
-                <w:sz w:val="28"/>
-                <w:szCs w:val="32"/>
-              </w:rPr>
-            </w:pPr>
-            <w:r>
-              <w:rPr>
-                <w:rFonts w:ascii="BRH Devanagari Extra" w:hAnsi="BRH Devanagari Extra" w:cs="Latha"/>
-                <w:b/>
-                <w:bCs/>
-                <w:sz w:val="32"/>
-                <w:szCs w:val="32"/>
-                <w:lang w:bidi="ta-IN"/>
-              </w:rPr>
-              <w:t>Å</w:t>
-            </w:r>
-            <w:r>
-              <w:rPr>
-                <w:rFonts w:ascii="Latha" w:hAnsi="Latha" w:cs="Latha"/>
-                <w:szCs w:val="28"/>
-                <w:cs/>
-                <w:lang w:bidi="ta-IN"/>
-              </w:rPr>
-              <w:t>க்</w:t>
-            </w:r>
-            <w:r>
-              <w:rPr>
-                <w:rFonts w:ascii="Latha" w:hAnsi="Latha" w:cs="Latha"/>
-                <w:b/>
-                <w:bCs/>
-                <w:position w:val="-12"/>
-                <w:szCs w:val="28"/>
-                <w:cs/>
-                <w:lang w:bidi="ta-IN"/>
-              </w:rPr>
-              <w:t>3</w:t>
-            </w:r>
-            <w:r>
-              <w:rPr>
-                <w:rFonts w:ascii="Latha" w:hAnsi="Latha" w:cs="Latha"/>
-                <w:szCs w:val="28"/>
-                <w:highlight w:val="yellow"/>
-                <w:cs/>
-                <w:lang w:bidi="ta-IN"/>
-              </w:rPr>
-              <w:t>னே</w:t>
-            </w:r>
-            <w:r>
-              <w:rPr>
-                <w:rFonts w:ascii="BRH Devanagari Extra" w:hAnsi="BRH Devanagari Extra" w:cs="BRH Devanagari Extra"/>
-                <w:color w:val="000000"/>
-                <w:sz w:val="40"/>
-                <w:szCs w:val="40"/>
-              </w:rPr>
-              <w:t xml:space="preserve"> </w:t>
-            </w:r>
-            <w:r>
-              <w:rPr>
-                <w:rFonts w:ascii="BRH Devanagari Extra" w:hAnsi="BRH Devanagari Extra" w:cs="Latha"/>
-                <w:b/>
-                <w:bCs/>
-                <w:sz w:val="32"/>
-                <w:szCs w:val="32"/>
-                <w:highlight w:val="yellow"/>
-                <w:lang w:bidi="ta-IN"/>
-              </w:rPr>
-              <w:t>Å</w:t>
-            </w:r>
-            <w:r>
-              <w:rPr>
-                <w:rFonts w:ascii="Latha" w:hAnsi="Latha" w:cs="Latha"/>
-                <w:szCs w:val="28"/>
-                <w:highlight w:val="yellow"/>
-                <w:cs/>
-                <w:lang w:bidi="ta-IN"/>
-              </w:rPr>
-              <w:t>க்</w:t>
-            </w:r>
-            <w:r>
-              <w:rPr>
-                <w:rFonts w:ascii="Latha" w:hAnsi="Latha" w:cs="Latha"/>
-                <w:b/>
-                <w:bCs/>
-                <w:position w:val="-12"/>
-                <w:szCs w:val="28"/>
-                <w:highlight w:val="yellow"/>
-                <w:cs/>
-                <w:lang w:bidi="ta-IN"/>
-              </w:rPr>
-              <w:t>3</w:t>
-            </w:r>
-            <w:r>
-              <w:rPr>
-                <w:rFonts w:ascii="Latha" w:hAnsi="Latha" w:cs="Latha"/>
-                <w:szCs w:val="28"/>
-                <w:highlight w:val="yellow"/>
-                <w:cs/>
-                <w:lang w:bidi="ta-IN"/>
-              </w:rPr>
-              <w:t>னே</w:t>
-            </w:r>
-            <w:r>
-              <w:rPr>
-                <w:rFonts w:ascii="BRH Tamil Tab Extra" w:hAnsi="BRH Tamil Tab Extra" w:cs="Latha"/>
-                <w:b/>
-                <w:bCs/>
-                <w:szCs w:val="28"/>
-                <w:lang w:bidi="ta-IN"/>
-              </w:rPr>
-              <w:t>…</w:t>
-            </w:r>
-            <w:r>
-              <w:rPr>
-                <w:rFonts w:ascii="BRH Malayalam Extra" w:hAnsi="BRH Malayalam Extra" w:cs="BRH Malayalam Extra"/>
-                <w:color w:val="000000"/>
-                <w:sz w:val="36"/>
-                <w:szCs w:val="40"/>
-              </w:rPr>
-              <w:t xml:space="preserve"> </w:t>
-            </w:r>
-            <w:r>
-              <w:rPr>
-                <w:b/>
-                <w:bCs/>
-                <w:sz w:val="28"/>
-                <w:szCs w:val="32"/>
-              </w:rPr>
-              <w:t xml:space="preserve"> in</w:t>
-            </w:r>
-            <w:r>
-              <w:rPr>
-                <w:rFonts w:ascii="BRH Malayalam Extra" w:hAnsi="BRH Malayalam Extra" w:cs="BRH Malayalam Extra"/>
-                <w:color w:val="000000"/>
-                <w:sz w:val="36"/>
-                <w:szCs w:val="40"/>
-              </w:rPr>
-              <w:t xml:space="preserve"> </w:t>
-            </w:r>
-            <w:r>
-              <w:rPr>
-                <w:b/>
-                <w:bCs/>
-                <w:sz w:val="28"/>
-                <w:szCs w:val="32"/>
-              </w:rPr>
-              <w:t>34) 1.2.3.1(26)</w:t>
-            </w:r>
-          </w:p>
-          <w:p>
-            <w:pPr>
-              <w:spacing w:before="0" w:line="240" w:lineRule="auto"/>
-              <w:rPr>
-                <w:b/>
-                <w:bCs/>
-                <w:sz w:val="28"/>
-                <w:szCs w:val="32"/>
-              </w:rPr>
-            </w:pPr>
-            <w:r>
-              <w:rPr>
-                <w:rFonts w:ascii="BRH Devanagari Extra" w:hAnsi="BRH Devanagari Extra" w:cs="Latha"/>
-                <w:b/>
-                <w:bCs/>
-                <w:sz w:val="32"/>
-                <w:szCs w:val="32"/>
-                <w:lang w:bidi="ta-IN"/>
-              </w:rPr>
-              <w:t>Å</w:t>
-            </w:r>
-            <w:r>
-              <w:rPr>
-                <w:rFonts w:ascii="Latha" w:hAnsi="Latha" w:cs="Latha"/>
-                <w:szCs w:val="28"/>
-                <w:cs/>
-                <w:lang w:bidi="ta-IN"/>
-              </w:rPr>
-              <w:t>க்</w:t>
-            </w:r>
-            <w:r>
-              <w:rPr>
-                <w:rFonts w:ascii="Latha" w:hAnsi="Latha" w:cs="Latha"/>
-                <w:b/>
-                <w:bCs/>
-                <w:position w:val="-12"/>
-                <w:szCs w:val="28"/>
-                <w:cs/>
-                <w:lang w:bidi="ta-IN"/>
-              </w:rPr>
-              <w:t>3</w:t>
-            </w:r>
-            <w:r>
-              <w:rPr>
-                <w:rFonts w:ascii="Latha" w:hAnsi="Latha" w:cs="Latha"/>
-                <w:szCs w:val="28"/>
-                <w:highlight w:val="yellow"/>
-                <w:cs/>
-                <w:lang w:bidi="ta-IN"/>
-              </w:rPr>
-              <w:t>னே</w:t>
-            </w:r>
-            <w:r>
-              <w:rPr>
-                <w:rFonts w:ascii="BRH Devanagari Extra" w:hAnsi="BRH Devanagari Extra" w:cs="BRH Devanagari Extra"/>
-                <w:color w:val="000000"/>
-                <w:sz w:val="40"/>
-                <w:szCs w:val="40"/>
-              </w:rPr>
-              <w:t xml:space="preserve"> </w:t>
-            </w:r>
-            <w:r>
-              <w:rPr>
-                <w:rFonts w:ascii="BRH Devanagari Extra" w:hAnsi="BRH Devanagari Extra" w:cs="Latha"/>
-                <w:b/>
-                <w:bCs/>
-                <w:sz w:val="32"/>
-                <w:szCs w:val="32"/>
-                <w:highlight w:val="yellow"/>
-                <w:lang w:bidi="ta-IN"/>
-              </w:rPr>
-              <w:t>Å</w:t>
-            </w:r>
-            <w:r>
-              <w:rPr>
-                <w:rFonts w:ascii="Latha" w:hAnsi="Latha" w:cs="Latha"/>
-                <w:szCs w:val="28"/>
-                <w:highlight w:val="yellow"/>
-                <w:cs/>
-                <w:lang w:bidi="ta-IN"/>
-              </w:rPr>
-              <w:t>க்</w:t>
-            </w:r>
-            <w:r>
-              <w:rPr>
-                <w:rFonts w:ascii="Latha" w:hAnsi="Latha" w:cs="Latha"/>
-                <w:b/>
-                <w:bCs/>
-                <w:position w:val="-12"/>
-                <w:szCs w:val="28"/>
-                <w:highlight w:val="yellow"/>
-                <w:cs/>
-                <w:lang w:bidi="ta-IN"/>
-              </w:rPr>
-              <w:t>3</w:t>
-            </w:r>
-            <w:r>
-              <w:rPr>
-                <w:rFonts w:ascii="Latha" w:hAnsi="Latha" w:cs="Latha"/>
-                <w:szCs w:val="28"/>
-                <w:highlight w:val="yellow"/>
-                <w:cs/>
-                <w:lang w:bidi="ta-IN"/>
-              </w:rPr>
-              <w:t>னே</w:t>
-            </w:r>
-            <w:r>
-              <w:rPr>
-                <w:rFonts w:ascii="BRH Tamil Tab Extra" w:hAnsi="BRH Tamil Tab Extra" w:cs="Latha"/>
-                <w:b/>
-                <w:bCs/>
-                <w:szCs w:val="28"/>
-                <w:lang w:bidi="ta-IN"/>
-              </w:rPr>
-              <w:t>…</w:t>
-            </w:r>
-            <w:r>
-              <w:rPr>
-                <w:b/>
-                <w:bCs/>
-                <w:sz w:val="28"/>
-                <w:szCs w:val="32"/>
-              </w:rPr>
-              <w:t xml:space="preserve"> in</w:t>
-            </w:r>
-            <w:r>
-              <w:rPr>
-                <w:rFonts w:ascii="BRH Malayalam Extra" w:hAnsi="BRH Malayalam Extra" w:cs="BRH Malayalam Extra"/>
-                <w:color w:val="000000"/>
-                <w:sz w:val="36"/>
-                <w:szCs w:val="40"/>
-              </w:rPr>
-              <w:t xml:space="preserve"> </w:t>
-            </w:r>
-            <w:r>
-              <w:rPr>
-                <w:b/>
-                <w:bCs/>
-                <w:sz w:val="28"/>
-                <w:szCs w:val="32"/>
-              </w:rPr>
-              <w:t>3</w:t>
-            </w:r>
-            <w:r>
-              <w:rPr>
-                <w:b/>
-                <w:bCs/>
-                <w:sz w:val="28"/>
-                <w:szCs w:val="32"/>
-              </w:rPr>
-              <w:t>5</w:t>
-            </w:r>
-            <w:r>
-              <w:rPr>
-                <w:b/>
-                <w:bCs/>
-                <w:sz w:val="28"/>
-                <w:szCs w:val="32"/>
-              </w:rPr>
-              <w:t>) 1.2.3.1(2</w:t>
-            </w:r>
-            <w:r>
-              <w:rPr>
-                <w:b/>
-                <w:bCs/>
-                <w:sz w:val="28"/>
-                <w:szCs w:val="32"/>
-              </w:rPr>
-              <w:t>7</w:t>
-            </w:r>
-            <w:r>
-              <w:rPr>
-                <w:b/>
-                <w:bCs/>
-                <w:sz w:val="28"/>
-                <w:szCs w:val="32"/>
-              </w:rPr>
-              <w:t>)</w:t>
-            </w:r>
-          </w:p>
-          <w:p>
-            <w:pPr>
-              <w:spacing w:before="0" w:line="240" w:lineRule="auto"/>
-              <w:rPr>
-                <w:rFonts w:ascii="BRH Malayalam Extra" w:hAnsi="BRH Malayalam Extra" w:cs="BRH Malayalam Extra"/>
-                <w:sz w:val="28"/>
-                <w:szCs w:val="36"/>
-              </w:rPr>
-            </w:pPr>
-            <w:r>
-              <w:rPr>
-                <w:rFonts w:ascii="Latha" w:hAnsi="Latha" w:cs="Latha"/>
-                <w:szCs w:val="28"/>
-                <w:cs/>
-                <w:lang w:bidi="ta-IN"/>
-              </w:rPr>
-              <w:t>மக்</w:t>
-            </w:r>
-            <w:r>
-              <w:rPr>
-                <w:rFonts w:ascii="Latha" w:hAnsi="Latha" w:cs="Latha"/>
-                <w:b/>
-                <w:bCs/>
-                <w:position w:val="-12"/>
-                <w:szCs w:val="28"/>
-                <w:cs/>
-                <w:lang w:bidi="ta-IN"/>
-              </w:rPr>
-              <w:t>3</w:t>
-            </w:r>
-            <w:r>
-              <w:rPr>
-                <w:rFonts w:ascii="Latha" w:hAnsi="Latha" w:cs="Latha"/>
-                <w:szCs w:val="28"/>
-                <w:highlight w:val="yellow"/>
-                <w:cs/>
-                <w:lang w:bidi="ta-IN"/>
-              </w:rPr>
-              <w:t xml:space="preserve">னே </w:t>
-            </w:r>
-            <w:r>
-              <w:rPr>
-                <w:rFonts w:ascii="BRH Devanagari Extra" w:hAnsi="BRH Devanagari Extra" w:cs="Latha"/>
-                <w:b/>
-                <w:bCs/>
-                <w:sz w:val="32"/>
-                <w:szCs w:val="32"/>
-                <w:highlight w:val="yellow"/>
-                <w:lang w:bidi="ta-IN"/>
-              </w:rPr>
-              <w:t>Å</w:t>
-            </w:r>
-            <w:r>
-              <w:rPr>
-                <w:rFonts w:ascii="Latha" w:hAnsi="Latha" w:cs="Latha"/>
-                <w:szCs w:val="28"/>
-                <w:highlight w:val="yellow"/>
-                <w:cs/>
-                <w:lang w:bidi="ta-IN"/>
-              </w:rPr>
-              <w:t>க்</w:t>
-            </w:r>
-            <w:r>
-              <w:rPr>
-                <w:rFonts w:ascii="Latha" w:hAnsi="Latha" w:cs="Latha"/>
-                <w:b/>
-                <w:bCs/>
-                <w:position w:val="-12"/>
-                <w:szCs w:val="28"/>
-                <w:cs/>
-                <w:lang w:bidi="ta-IN"/>
-              </w:rPr>
-              <w:t>3</w:t>
-            </w:r>
-            <w:r>
-              <w:rPr>
-                <w:rFonts w:ascii="Latha" w:hAnsi="Latha" w:cs="Latha"/>
-                <w:szCs w:val="28"/>
-                <w:cs/>
-                <w:lang w:bidi="ta-IN"/>
-              </w:rPr>
-              <w:t>னே</w:t>
-            </w:r>
-            <w:r>
-              <w:rPr>
-                <w:rFonts w:ascii="BRH Malayalam Extra" w:hAnsi="BRH Malayalam Extra" w:cs="BRH Malayalam Extra"/>
-                <w:color w:val="000000"/>
-                <w:sz w:val="36"/>
-                <w:szCs w:val="40"/>
-              </w:rPr>
-              <w:t>–</w:t>
-            </w:r>
-            <w:r>
-              <w:rPr>
-                <w:rFonts w:ascii="BRH Malayalam Extra" w:hAnsi="BRH Malayalam Extra" w:cs="BRH Malayalam Extra"/>
-                <w:color w:val="000000"/>
-                <w:sz w:val="36"/>
-                <w:szCs w:val="40"/>
-              </w:rPr>
-              <w:t xml:space="preserve"> </w:t>
-            </w:r>
-            <w:r>
-              <w:rPr>
-                <w:b/>
-                <w:bCs/>
-                <w:sz w:val="28"/>
-                <w:szCs w:val="32"/>
-              </w:rPr>
-              <w:t>in</w:t>
-            </w:r>
-            <w:r>
-              <w:rPr>
-                <w:rFonts w:ascii="BRH Malayalam Extra" w:hAnsi="BRH Malayalam Extra" w:cs="BRH Malayalam Extra"/>
-                <w:color w:val="000000"/>
-                <w:sz w:val="36"/>
-                <w:szCs w:val="40"/>
-              </w:rPr>
-              <w:t xml:space="preserve"> </w:t>
-            </w:r>
-            <w:r>
-              <w:rPr>
-                <w:b/>
-                <w:bCs/>
-                <w:sz w:val="28"/>
-                <w:szCs w:val="32"/>
-              </w:rPr>
-              <w:t>36</w:t>
-            </w:r>
-            <w:r>
-              <w:rPr>
-                <w:b/>
-                <w:bCs/>
-                <w:sz w:val="28"/>
-                <w:szCs w:val="32"/>
-              </w:rPr>
-              <w:t>) 1.2.3.1(2</w:t>
-            </w:r>
-            <w:r>
-              <w:rPr>
-                <w:b/>
-                <w:bCs/>
-                <w:sz w:val="28"/>
-                <w:szCs w:val="32"/>
-              </w:rPr>
-              <w:t>8</w:t>
-            </w:r>
-            <w:r>
-              <w:rPr>
-                <w:b/>
-                <w:bCs/>
-                <w:sz w:val="28"/>
-                <w:szCs w:val="32"/>
-              </w:rPr>
-              <w:t>)</w:t>
-            </w:r>
-            <w:r>
-              <w:rPr>
-                <w:b/>
-                <w:bCs/>
-                <w:sz w:val="28"/>
-                <w:szCs w:val="32"/>
-              </w:rPr>
-              <w:t xml:space="preserve"> - 2 places</w:t>
-            </w:r>
-          </w:p>
-        </w:tc>
-        <w:tc>
-          <w:tcPr>
-            <w:tcW w:w="5812" w:type="dxa"/>
-          </w:tcPr>
-          <w:p>
-            <w:pPr>
-              <w:spacing w:before="0" w:line="240" w:lineRule="auto"/>
-              <w:ind w:left="29"/>
-              <w:rPr>
-                <w:b/>
-                <w:bCs/>
-                <w:sz w:val="28"/>
-                <w:szCs w:val="32"/>
-              </w:rPr>
-            </w:pPr>
-            <w:r>
-              <w:rPr>
-                <w:rFonts w:ascii="BRH Devanagari Extra" w:hAnsi="BRH Devanagari Extra" w:cs="Latha"/>
-                <w:b/>
-                <w:bCs/>
-                <w:sz w:val="32"/>
-                <w:szCs w:val="32"/>
-                <w:lang w:bidi="ta-IN"/>
-              </w:rPr>
-              <w:t>Å</w:t>
-            </w:r>
-            <w:r>
-              <w:rPr>
-                <w:rFonts w:ascii="Latha" w:hAnsi="Latha" w:cs="Latha"/>
-                <w:szCs w:val="28"/>
-                <w:cs/>
-                <w:lang w:bidi="ta-IN"/>
-              </w:rPr>
-              <w:t>க்</w:t>
-            </w:r>
-            <w:r>
-              <w:rPr>
-                <w:rFonts w:ascii="Latha" w:hAnsi="Latha" w:cs="Latha"/>
-                <w:b/>
-                <w:bCs/>
-                <w:position w:val="-12"/>
-                <w:szCs w:val="28"/>
-                <w:cs/>
-                <w:lang w:bidi="ta-IN"/>
-              </w:rPr>
-              <w:t>3</w:t>
-            </w:r>
-            <w:r>
-              <w:rPr>
-                <w:rFonts w:ascii="Latha" w:hAnsi="Latha" w:cs="Latha"/>
-                <w:szCs w:val="28"/>
-                <w:highlight w:val="green"/>
-                <w:cs/>
-                <w:lang w:bidi="ta-IN"/>
-              </w:rPr>
-              <w:t>னே</w:t>
-            </w:r>
-            <w:r>
-              <w:rPr>
-                <w:rFonts w:ascii="BRH Tamil Tab Extra" w:hAnsi="BRH Tamil Tab Extra" w:cs="Latha"/>
-                <w:b/>
-                <w:bCs/>
-                <w:szCs w:val="28"/>
-                <w:highlight w:val="green"/>
-                <w:lang w:bidi="ta-IN"/>
-              </w:rPr>
-              <w:t>…</w:t>
-            </w:r>
-            <w:r>
-              <w:rPr>
-                <w:rFonts w:ascii="Latha" w:hAnsi="Latha" w:cs="Latha"/>
-                <w:szCs w:val="28"/>
-                <w:highlight w:val="green"/>
-                <w:cs/>
-                <w:lang w:bidi="ta-IN"/>
-              </w:rPr>
-              <w:t xml:space="preserve"> </w:t>
-            </w:r>
-            <w:r>
-              <w:rPr>
-                <w:rFonts w:ascii="Latha" w:hAnsi="Latha" w:cs="Latha"/>
-                <w:szCs w:val="28"/>
-                <w:highlight w:val="green"/>
-                <w:cs/>
-                <w:lang w:bidi="ta-IN"/>
-              </w:rPr>
-              <w:t>அக்</w:t>
-            </w:r>
-            <w:r>
-              <w:rPr>
-                <w:rFonts w:ascii="Latha" w:hAnsi="Latha" w:cs="Latha"/>
-                <w:b/>
-                <w:bCs/>
-                <w:position w:val="-12"/>
-                <w:szCs w:val="28"/>
-                <w:highlight w:val="green"/>
-                <w:cs/>
-                <w:lang w:bidi="ta-IN"/>
-              </w:rPr>
-              <w:t>3</w:t>
-            </w:r>
-            <w:r>
-              <w:rPr>
-                <w:rFonts w:ascii="Latha" w:hAnsi="Latha" w:cs="Latha"/>
-                <w:szCs w:val="28"/>
-                <w:highlight w:val="green"/>
-                <w:cs/>
-                <w:lang w:bidi="ta-IN"/>
-              </w:rPr>
-              <w:t>னே</w:t>
-            </w:r>
-            <w:r>
-              <w:rPr>
-                <w:rFonts w:ascii="BRH Malayalam Extra" w:hAnsi="BRH Malayalam Extra" w:cs="BRH Malayalam Extra"/>
-                <w:color w:val="000000"/>
-                <w:sz w:val="36"/>
-                <w:szCs w:val="40"/>
-              </w:rPr>
-              <w:t>–</w:t>
-            </w:r>
-            <w:r>
-              <w:rPr>
-                <w:b/>
-                <w:bCs/>
-                <w:sz w:val="28"/>
-                <w:szCs w:val="32"/>
-              </w:rPr>
-              <w:t xml:space="preserve"> </w:t>
-            </w:r>
-            <w:r>
-              <w:rPr>
-                <w:b/>
-                <w:bCs/>
-                <w:sz w:val="28"/>
-                <w:szCs w:val="32"/>
-              </w:rPr>
-              <w:t>in</w:t>
-            </w:r>
-            <w:r>
-              <w:rPr>
-                <w:rFonts w:ascii="BRH Malayalam Extra" w:hAnsi="BRH Malayalam Extra" w:cs="BRH Malayalam Extra"/>
-                <w:color w:val="000000"/>
-                <w:sz w:val="36"/>
-                <w:szCs w:val="40"/>
-              </w:rPr>
-              <w:t xml:space="preserve"> </w:t>
-            </w:r>
-            <w:r>
-              <w:rPr>
-                <w:b/>
-                <w:bCs/>
-                <w:sz w:val="28"/>
-                <w:szCs w:val="32"/>
-              </w:rPr>
-              <w:t>34) 1.2.3.1(26)</w:t>
-            </w:r>
-            <w:r>
-              <w:rPr>
-                <w:b/>
-                <w:bCs/>
-                <w:sz w:val="28"/>
-                <w:szCs w:val="32"/>
-              </w:rPr>
-              <w:t xml:space="preserve"> </w:t>
-            </w:r>
-          </w:p>
-          <w:p>
-            <w:pPr>
-              <w:spacing w:before="0" w:line="240" w:lineRule="auto"/>
-              <w:rPr>
-                <w:b/>
-                <w:bCs/>
-                <w:sz w:val="28"/>
-                <w:szCs w:val="32"/>
-              </w:rPr>
-            </w:pPr>
-            <w:r>
-              <w:rPr>
-                <w:rFonts w:ascii="BRH Devanagari Extra" w:hAnsi="BRH Devanagari Extra" w:cs="Latha"/>
-                <w:b/>
-                <w:bCs/>
-                <w:sz w:val="32"/>
-                <w:szCs w:val="32"/>
-                <w:lang w:bidi="ta-IN"/>
-              </w:rPr>
-              <w:t>Å</w:t>
-            </w:r>
-            <w:r>
-              <w:rPr>
-                <w:rFonts w:ascii="Latha" w:hAnsi="Latha" w:cs="Latha"/>
-                <w:szCs w:val="28"/>
-                <w:cs/>
-                <w:lang w:bidi="ta-IN"/>
-              </w:rPr>
-              <w:t>க்</w:t>
-            </w:r>
-            <w:r>
-              <w:rPr>
-                <w:rFonts w:ascii="Latha" w:hAnsi="Latha" w:cs="Latha"/>
-                <w:b/>
-                <w:bCs/>
-                <w:position w:val="-12"/>
-                <w:szCs w:val="28"/>
-                <w:cs/>
-                <w:lang w:bidi="ta-IN"/>
-              </w:rPr>
-              <w:t>3</w:t>
-            </w:r>
-            <w:r>
-              <w:rPr>
-                <w:rFonts w:ascii="Latha" w:hAnsi="Latha" w:cs="Latha"/>
-                <w:szCs w:val="28"/>
-                <w:highlight w:val="green"/>
-                <w:cs/>
-                <w:lang w:bidi="ta-IN"/>
-              </w:rPr>
-              <w:t>னே</w:t>
-            </w:r>
-            <w:r>
-              <w:rPr>
-                <w:rFonts w:ascii="BRH Tamil Tab Extra" w:hAnsi="BRH Tamil Tab Extra" w:cs="Latha"/>
-                <w:b/>
-                <w:bCs/>
-                <w:szCs w:val="28"/>
-                <w:highlight w:val="green"/>
-                <w:lang w:bidi="ta-IN"/>
-              </w:rPr>
-              <w:t>…</w:t>
-            </w:r>
-            <w:r>
-              <w:rPr>
-                <w:rFonts w:ascii="Latha" w:hAnsi="Latha" w:cs="Latha"/>
-                <w:szCs w:val="28"/>
-                <w:highlight w:val="green"/>
-                <w:cs/>
-                <w:lang w:bidi="ta-IN"/>
-              </w:rPr>
-              <w:t xml:space="preserve"> </w:t>
-            </w:r>
-            <w:r>
-              <w:rPr>
-                <w:rFonts w:ascii="Latha" w:hAnsi="Latha" w:cs="Latha"/>
-                <w:szCs w:val="28"/>
-                <w:highlight w:val="green"/>
-                <w:cs/>
-                <w:lang w:bidi="ta-IN"/>
-              </w:rPr>
-              <w:t>அக்</w:t>
-            </w:r>
-            <w:r>
-              <w:rPr>
-                <w:rFonts w:ascii="Latha" w:hAnsi="Latha" w:cs="Latha"/>
-                <w:b/>
-                <w:bCs/>
-                <w:position w:val="-12"/>
-                <w:szCs w:val="28"/>
-                <w:highlight w:val="green"/>
-                <w:cs/>
-                <w:lang w:bidi="ta-IN"/>
-              </w:rPr>
-              <w:t>3</w:t>
-            </w:r>
-            <w:r>
-              <w:rPr>
-                <w:rFonts w:ascii="Latha" w:hAnsi="Latha" w:cs="Latha"/>
-                <w:szCs w:val="28"/>
-                <w:highlight w:val="green"/>
-                <w:cs/>
-                <w:lang w:bidi="ta-IN"/>
-              </w:rPr>
-              <w:t>னே</w:t>
-            </w:r>
-            <w:r>
-              <w:rPr>
-                <w:rFonts w:ascii="BRH Malayalam Extra" w:hAnsi="BRH Malayalam Extra" w:cs="BRH Malayalam Extra"/>
-                <w:color w:val="000000"/>
-                <w:sz w:val="36"/>
-                <w:szCs w:val="40"/>
-              </w:rPr>
-              <w:t>–</w:t>
-            </w:r>
-            <w:r>
-              <w:rPr>
-                <w:rFonts w:ascii="BRH Devanagari Extra" w:hAnsi="BRH Devanagari Extra" w:cs="BRH Devanagari Extra"/>
-                <w:color w:val="000000"/>
-                <w:sz w:val="40"/>
-                <w:szCs w:val="40"/>
-              </w:rPr>
-              <w:t xml:space="preserve"> </w:t>
-            </w:r>
-            <w:r>
-              <w:rPr>
-                <w:b/>
-                <w:bCs/>
-                <w:sz w:val="28"/>
-                <w:szCs w:val="32"/>
-              </w:rPr>
-              <w:t>in</w:t>
-            </w:r>
-            <w:r>
-              <w:rPr>
-                <w:rFonts w:ascii="BRH Devanagari Extra" w:hAnsi="BRH Devanagari Extra" w:cs="BRH Devanagari Extra"/>
-                <w:color w:val="000000"/>
-                <w:sz w:val="40"/>
-                <w:szCs w:val="40"/>
-              </w:rPr>
-              <w:t xml:space="preserve"> </w:t>
-            </w:r>
-            <w:r>
-              <w:rPr>
-                <w:b/>
-                <w:bCs/>
-                <w:sz w:val="28"/>
-                <w:szCs w:val="32"/>
-              </w:rPr>
-              <w:t>3</w:t>
-            </w:r>
-            <w:r>
-              <w:rPr>
-                <w:b/>
-                <w:bCs/>
-                <w:sz w:val="28"/>
-                <w:szCs w:val="32"/>
-              </w:rPr>
-              <w:t>5</w:t>
-            </w:r>
-            <w:r>
-              <w:rPr>
-                <w:b/>
-                <w:bCs/>
-                <w:sz w:val="28"/>
-                <w:szCs w:val="32"/>
-              </w:rPr>
-              <w:t>) 1.2.3.1(2</w:t>
-            </w:r>
-            <w:r>
-              <w:rPr>
-                <w:b/>
-                <w:bCs/>
-                <w:sz w:val="28"/>
-                <w:szCs w:val="32"/>
-              </w:rPr>
-              <w:t>7</w:t>
-            </w:r>
-            <w:r>
-              <w:rPr>
-                <w:b/>
-                <w:bCs/>
-                <w:sz w:val="28"/>
-                <w:szCs w:val="32"/>
-              </w:rPr>
-              <w:t>)</w:t>
-            </w:r>
-          </w:p>
-          <w:p>
-            <w:pPr>
-              <w:spacing w:before="0" w:line="240" w:lineRule="auto"/>
-              <w:rPr>
-                <w:b/>
-                <w:bCs/>
-                <w:sz w:val="28"/>
-                <w:szCs w:val="32"/>
-              </w:rPr>
-            </w:pPr>
-            <w:r>
-              <w:rPr>
-                <w:rFonts w:ascii="Latha" w:hAnsi="Latha" w:cs="Latha"/>
-                <w:szCs w:val="28"/>
-                <w:cs/>
-                <w:lang w:bidi="ta-IN"/>
-              </w:rPr>
-              <w:t>மக்</w:t>
-            </w:r>
-            <w:r>
-              <w:rPr>
-                <w:rFonts w:ascii="Latha" w:hAnsi="Latha" w:cs="Latha"/>
-                <w:b/>
-                <w:bCs/>
-                <w:position w:val="-12"/>
-                <w:szCs w:val="28"/>
-                <w:cs/>
-                <w:lang w:bidi="ta-IN"/>
-              </w:rPr>
-              <w:t>3</w:t>
-            </w:r>
-            <w:r>
-              <w:rPr>
-                <w:rFonts w:ascii="Latha" w:hAnsi="Latha" w:cs="Latha"/>
-                <w:szCs w:val="28"/>
-                <w:highlight w:val="green"/>
-                <w:cs/>
-                <w:lang w:bidi="ta-IN"/>
-              </w:rPr>
-              <w:t>னே</w:t>
-            </w:r>
-            <w:r>
-              <w:rPr>
-                <w:rFonts w:ascii="BRH Tamil Tab Extra" w:hAnsi="BRH Tamil Tab Extra" w:cs="Latha"/>
-                <w:b/>
-                <w:bCs/>
-                <w:szCs w:val="28"/>
-                <w:highlight w:val="green"/>
-                <w:lang w:bidi="ta-IN"/>
-              </w:rPr>
-              <w:t>…</w:t>
-            </w:r>
-            <w:r>
-              <w:rPr>
-                <w:rFonts w:ascii="Latha" w:hAnsi="Latha" w:cs="Latha"/>
-                <w:szCs w:val="28"/>
-                <w:highlight w:val="green"/>
-                <w:cs/>
-                <w:lang w:bidi="ta-IN"/>
-              </w:rPr>
-              <w:t xml:space="preserve"> அ</w:t>
-            </w:r>
-            <w:r>
-              <w:rPr>
-                <w:rFonts w:ascii="Latha" w:hAnsi="Latha" w:cs="Latha"/>
-                <w:szCs w:val="28"/>
-                <w:cs/>
-                <w:lang w:bidi="ta-IN"/>
-              </w:rPr>
-              <w:t>க்</w:t>
-            </w:r>
-            <w:r>
-              <w:rPr>
-                <w:rFonts w:ascii="Latha" w:hAnsi="Latha" w:cs="Latha"/>
-                <w:b/>
-                <w:bCs/>
-                <w:position w:val="-12"/>
-                <w:szCs w:val="28"/>
-                <w:cs/>
-                <w:lang w:bidi="ta-IN"/>
-              </w:rPr>
-              <w:t>3</w:t>
-            </w:r>
-            <w:r>
-              <w:rPr>
-                <w:rFonts w:ascii="Latha" w:hAnsi="Latha" w:cs="Latha"/>
-                <w:szCs w:val="28"/>
-                <w:cs/>
-                <w:lang w:bidi="ta-IN"/>
-              </w:rPr>
-              <w:t>னே</w:t>
-            </w:r>
-            <w:r>
-              <w:rPr>
-                <w:rFonts w:ascii="BRH Malayalam Extra" w:hAnsi="BRH Malayalam Extra" w:cs="BRH Malayalam Extra"/>
-                <w:color w:val="000000"/>
-                <w:sz w:val="36"/>
-                <w:szCs w:val="40"/>
-              </w:rPr>
-              <w:t>–</w:t>
-            </w:r>
-            <w:r>
-              <w:rPr>
-                <w:rFonts w:ascii="BRH Devanagari Extra" w:hAnsi="BRH Devanagari Extra" w:cs="BRH Devanagari Extra"/>
-                <w:color w:val="000000"/>
-                <w:sz w:val="40"/>
-                <w:szCs w:val="40"/>
-              </w:rPr>
-              <w:t xml:space="preserve"> </w:t>
-            </w:r>
-            <w:r>
-              <w:rPr>
-                <w:b/>
-                <w:bCs/>
-                <w:sz w:val="28"/>
-                <w:szCs w:val="32"/>
-              </w:rPr>
-              <w:t>in</w:t>
-            </w:r>
-            <w:r>
-              <w:rPr>
-                <w:b/>
-                <w:bCs/>
-                <w:sz w:val="28"/>
-                <w:szCs w:val="32"/>
-              </w:rPr>
-              <w:t xml:space="preserve"> </w:t>
-            </w:r>
-            <w:r>
-              <w:rPr>
-                <w:b/>
-                <w:bCs/>
-                <w:sz w:val="28"/>
-                <w:szCs w:val="32"/>
-              </w:rPr>
-              <w:t>3</w:t>
-            </w:r>
-            <w:r>
-              <w:rPr>
-                <w:b/>
-                <w:bCs/>
-                <w:sz w:val="28"/>
-                <w:szCs w:val="32"/>
-              </w:rPr>
-              <w:t>5</w:t>
-            </w:r>
-            <w:r>
-              <w:rPr>
-                <w:b/>
-                <w:bCs/>
-                <w:sz w:val="28"/>
-                <w:szCs w:val="32"/>
-              </w:rPr>
-              <w:t>) 1.2.3.1(2</w:t>
-            </w:r>
-            <w:r>
-              <w:rPr>
-                <w:b/>
-                <w:bCs/>
-                <w:sz w:val="28"/>
-                <w:szCs w:val="32"/>
-              </w:rPr>
-              <w:t>8</w:t>
-            </w:r>
-            <w:r>
-              <w:rPr>
-                <w:b/>
-                <w:bCs/>
-                <w:sz w:val="28"/>
-                <w:szCs w:val="32"/>
-              </w:rPr>
-              <w:t>)</w:t>
-            </w:r>
-            <w:r>
-              <w:rPr>
-                <w:b/>
-                <w:bCs/>
-                <w:sz w:val="28"/>
-                <w:szCs w:val="32"/>
-              </w:rPr>
-              <w:t xml:space="preserve"> - 2 places</w:t>
-            </w:r>
-          </w:p>
-          <w:p>
-            <w:pPr>
-              <w:spacing w:before="0" w:line="240" w:lineRule="auto"/>
-              <w:rPr>
-                <w:rFonts w:ascii="BRH Malayalam Extra" w:hAnsi="BRH Malayalam Extra" w:cs="BRH Malayalam Extra"/>
-                <w:sz w:val="28"/>
-                <w:szCs w:val="36"/>
-              </w:rPr>
-            </w:pPr>
-            <w:r>
-              <w:rPr>
-                <w:b/>
-                <w:bCs/>
-                <w:sz w:val="28"/>
-                <w:szCs w:val="32"/>
-              </w:rPr>
-              <w:t>(</w:t>
-            </w:r>
-            <w:proofErr w:type="gramStart"/>
-            <w:r>
-              <w:rPr>
-                <w:b/>
-                <w:bCs/>
-                <w:sz w:val="28"/>
-                <w:szCs w:val="32"/>
-              </w:rPr>
-              <w:t>no</w:t>
-            </w:r>
-            <w:proofErr w:type="gramEnd"/>
-            <w:r>
-              <w:rPr>
-                <w:b/>
-                <w:bCs/>
-                <w:sz w:val="28"/>
-                <w:szCs w:val="32"/>
-              </w:rPr>
-              <w:t xml:space="preserve"> elision for “a”</w:t>
-            </w:r>
-            <w:r>
-              <w:rPr>
-                <w:rFonts w:ascii="BRH Malayalam Extra" w:hAnsi="BRH Malayalam Extra" w:cs="BRH Devanagari Extra"/>
-                <w:color w:val="000000"/>
-                <w:sz w:val="32"/>
-                <w:szCs w:val="40"/>
-              </w:rPr>
-              <w:t xml:space="preserve"> </w:t>
-            </w:r>
-            <w:r>
-              <w:rPr>
-                <w:b/>
-                <w:bCs/>
-                <w:sz w:val="28"/>
-                <w:szCs w:val="32"/>
-              </w:rPr>
-              <w:t>in</w:t>
-            </w:r>
-            <w:r>
-              <w:rPr>
-                <w:b/>
-                <w:bCs/>
-                <w:sz w:val="28"/>
-                <w:szCs w:val="32"/>
-              </w:rPr>
-              <w:t xml:space="preserve"> second “agne”)</w:t>
-            </w:r>
-          </w:p>
-        </w:tc>
-      </w:tr>
-    </w:tbl>
-    <w:p>
-      <w:pPr>
-        <w:spacing w:before="0" w:line="240" w:lineRule="auto"/>
-        <w:jc w:val="center"/>
-        <w:rPr>
-          <w:b/>
-          <w:bCs/>
-          <w:sz w:val="32"/>
-          <w:szCs w:val="32"/>
-          <w:u w:val="single"/>
-        </w:rPr>
-      </w:pPr>
-      <w:r>
-        <w:rPr>
-          <w:b/>
-          <w:bCs/>
-          <w:sz w:val="32"/>
-          <w:szCs w:val="32"/>
-          <w:u w:val="single"/>
-        </w:rPr>
-        <w:t>====================</w:t>
-      </w:r>
-    </w:p>
-    <w:p>
-      <w:pPr>
-        <w:spacing w:before="0" w:line="240" w:lineRule="auto"/>
-        <w:jc w:val="center"/>
-        <w:rPr>
-          <w:b/>
-          <w:bCs/>
-          <w:sz w:val="32"/>
-          <w:szCs w:val="32"/>
-          <w:u w:val="single"/>
-        </w:rPr>
-      </w:pPr>
-      <w:r>
-        <w:rPr>
-          <w:b/>
-          <w:bCs/>
-          <w:sz w:val="32"/>
-          <w:szCs w:val="32"/>
-          <w:u w:val="single"/>
-        </w:rPr>
-        <w:t xml:space="preserve">TS </w:t>
-      </w:r>
-      <w:r>
-        <w:rPr>
-          <w:b/>
-          <w:bCs/>
-          <w:sz w:val="32"/>
-          <w:szCs w:val="32"/>
-          <w:u w:val="single"/>
-        </w:rPr>
-        <w:t>Ghanam</w:t>
-      </w:r>
-      <w:r>
-        <w:rPr>
-          <w:b/>
-          <w:bCs/>
-          <w:sz w:val="32"/>
-          <w:szCs w:val="32"/>
-          <w:u w:val="single"/>
-        </w:rPr>
-        <w:t xml:space="preserve"> </w:t>
-      </w:r>
-      <w:r>
-        <w:rPr>
-          <w:b/>
-          <w:bCs/>
-          <w:sz w:val="32"/>
-          <w:szCs w:val="32"/>
-          <w:u w:val="single"/>
-        </w:rPr>
-        <w:t>– TS 1</w:t>
-      </w:r>
-      <w:r>
-        <w:rPr>
-          <w:b/>
-          <w:bCs/>
-          <w:sz w:val="32"/>
-          <w:szCs w:val="32"/>
-          <w:u w:val="single"/>
-        </w:rPr>
-        <w:t>.2</w:t>
-      </w:r>
-      <w:r>
-        <w:rPr>
-          <w:b/>
-          <w:bCs/>
-          <w:sz w:val="32"/>
-          <w:szCs w:val="32"/>
-          <w:u w:val="single"/>
-        </w:rPr>
-        <w:t xml:space="preserve"> </w:t>
-      </w:r>
-      <w:r>
-        <w:rPr>
-          <w:b/>
-          <w:bCs/>
-          <w:sz w:val="32"/>
-          <w:szCs w:val="32"/>
-          <w:u w:val="single"/>
-        </w:rPr>
-        <w:t>Tamil</w:t>
-      </w:r>
-      <w:r>
-        <w:rPr>
-          <w:b/>
-          <w:bCs/>
-          <w:sz w:val="32"/>
-          <w:szCs w:val="32"/>
-          <w:u w:val="single"/>
-        </w:rPr>
-        <w:t xml:space="preserve"> Corrections –</w:t>
-      </w:r>
-      <w:r>
-        <w:rPr>
-          <w:b/>
-          <w:bCs/>
-          <w:sz w:val="32"/>
-          <w:szCs w:val="32"/>
-          <w:u w:val="single"/>
-        </w:rPr>
-        <w:t xml:space="preserve"> prior to 31st March 2022</w:t>
-      </w:r>
-    </w:p>
-    <w:p>
-      <w:pPr>
-        <w:spacing w:before="0" w:line="240" w:lineRule="auto"/>
-        <w:jc w:val="center"/>
-        <w:rPr>
-          <w:b/>
-          <w:bCs/>
-          <w:sz w:val="28"/>
-          <w:szCs w:val="32"/>
-        </w:rPr>
-      </w:pPr>
-      <w:r>
-        <w:rPr>
-          <w:b/>
-          <w:bCs/>
-          <w:sz w:val="28"/>
-          <w:szCs w:val="32"/>
-        </w:rPr>
-        <w:t>(</w:t>
-      </w:r>
-      <w:proofErr w:type="gramStart"/>
-      <w:r>
-        <w:rPr>
-          <w:b/>
-          <w:bCs/>
-          <w:sz w:val="28"/>
-          <w:szCs w:val="32"/>
-        </w:rPr>
-        <w:t>ignore</w:t>
-      </w:r>
-      <w:proofErr w:type="gramEnd"/>
-      <w:r>
-        <w:rPr>
-          <w:b/>
-          <w:bCs/>
-          <w:sz w:val="28"/>
-          <w:szCs w:val="32"/>
-        </w:rPr>
-        <w:t xml:space="preserve"> those which are already incorporated in your book’s version and date)</w:t>
-      </w:r>
-    </w:p>
-    <w:tbl>
-      <w:tblPr>
-        <w:tblW w:w="13970" w:type="dxa"/>
-        <w:tblInd w:w="-792" w:type="dxa"/>
-        <w:tblBorders>
-          <w:top w:val="single" w:sz="4" w:space="0" w:color="000000"/>
-          <w:left w:val="single" w:sz="4" w:space="0" w:color="000000"/>
-          <w:bottom w:val="single" w:sz="4" w:space="0" w:color="000000"/>
-          <w:right w:val="single" w:sz="4" w:space="0" w:color="000000"/>
-          <w:insideH w:val="single" w:sz="4" w:space="0" w:color="000000"/>
-          <w:insideV w:val="single" w:sz="4" w:space="0" w:color="000000"/>
-        </w:tblBorders>
-        <w:tblLook w:val="04A0" w:firstRow="1" w:lastRow="0" w:firstColumn="1" w:lastColumn="0" w:noHBand="0" w:noVBand="1"/>
-      </w:tblPr>
-      <w:tblGrid>
-        <w:gridCol w:w="2630"/>
-        <w:gridCol w:w="5528"/>
-        <w:gridCol w:w="5812"/>
-      </w:tblGrid>
-      <w:tr>
-        <w:tc>
-          <w:tcPr>
-            <w:tcW w:w="2630" w:type="dxa"/>
-          </w:tcPr>
-          <w:p>
-            <w:pPr>
-              <w:spacing w:before="0" w:line="240" w:lineRule="auto"/>
-              <w:jc w:val="center"/>
-              <w:rPr>
-                <w:b/>
-                <w:sz w:val="32"/>
-                <w:szCs w:val="32"/>
-              </w:rPr>
-            </w:pPr>
-            <w:r>
-              <w:rPr>
-                <w:b/>
-                <w:sz w:val="32"/>
-                <w:szCs w:val="32"/>
-              </w:rPr>
-              <w:t>Section, Paragraph</w:t>
-            </w:r>
-          </w:p>
-          <w:p>
-            <w:pPr>
-              <w:spacing w:before="0" w:line="240" w:lineRule="auto"/>
-              <w:jc w:val="center"/>
-              <w:rPr>
-                <w:b/>
-                <w:sz w:val="32"/>
-                <w:szCs w:val="32"/>
-              </w:rPr>
-            </w:pPr>
-            <w:r>
-              <w:rPr>
-                <w:b/>
-                <w:sz w:val="32"/>
-                <w:szCs w:val="32"/>
-              </w:rPr>
-              <w:t>Reference</w:t>
-            </w:r>
-          </w:p>
-        </w:tc>
-        <w:tc>
-          <w:tcPr>
-            <w:tcW w:w="5528" w:type="dxa"/>
-          </w:tcPr>
-          <w:p>
-            <w:pPr>
-              <w:spacing w:before="0" w:line="240" w:lineRule="auto"/>
-              <w:jc w:val="center"/>
-              <w:rPr>
-                <w:b/>
-                <w:sz w:val="32"/>
-                <w:szCs w:val="32"/>
-              </w:rPr>
-            </w:pPr>
-            <w:r>
-              <w:rPr>
-                <w:b/>
-                <w:sz w:val="32"/>
-                <w:szCs w:val="32"/>
-              </w:rPr>
-              <w:t>As Printed</w:t>
-            </w:r>
-          </w:p>
-        </w:tc>
-        <w:tc>
-          <w:tcPr>
-            <w:tcW w:w="5812" w:type="dxa"/>
-          </w:tcPr>
-          <w:p>
-            <w:pPr>
-              <w:spacing w:before="0" w:line="240" w:lineRule="auto"/>
-              <w:ind w:right="-18"/>
-              <w:jc w:val="center"/>
-              <w:rPr>
-                <w:b/>
-                <w:sz w:val="32"/>
-                <w:szCs w:val="32"/>
-              </w:rPr>
-            </w:pPr>
-            <w:r>
-              <w:rPr>
-                <w:b/>
-                <w:sz w:val="32"/>
-                <w:szCs w:val="32"/>
-              </w:rPr>
-              <w:t>To be read as or corrected as</w:t>
-            </w:r>
-            <w:r>
-              <w:rPr>
-                <w:b/>
-                <w:sz w:val="32"/>
-                <w:szCs w:val="32"/>
-              </w:rPr>
-              <w:t xml:space="preserve"> </w:t>
-            </w:r>
-          </w:p>
-        </w:tc>
-      </w:tr>
-    </w:tbl>
-    <w:p>
-      <w:pPr>
-        <w:spacing w:before="0" w:line="240" w:lineRule="auto"/>
-        <w:rPr>
-          <w:vanish/>
-          <w:sz w:val="32"/>
-          <w:szCs w:val="32"/>
-        </w:rPr>
-      </w:pPr>
-    </w:p>
-    <w:tbl>
-      <w:tblPr>
-        <w:tblW w:w="13921" w:type="dxa"/>
-        <w:tblInd w:w="-743" w:type="dxa"/>
-        <w:tblBorders>
-          <w:top w:val="single" w:sz="4" w:space="0" w:color="000000"/>
-          <w:left w:val="single" w:sz="4" w:space="0" w:color="000000"/>
-          <w:bottom w:val="single" w:sz="4" w:space="0" w:color="000000"/>
-          <w:right w:val="single" w:sz="4" w:space="0" w:color="000000"/>
-          <w:insideH w:val="single" w:sz="4" w:space="0" w:color="000000"/>
-          <w:insideV w:val="single" w:sz="4" w:space="0" w:color="000000"/>
-        </w:tblBorders>
-        <w:tblLook w:val="04A0" w:firstRow="1" w:lastRow="0" w:firstColumn="1" w:lastColumn="0" w:noHBand="0" w:noVBand="1"/>
-      </w:tblPr>
-      <w:tblGrid>
-        <w:gridCol w:w="2581"/>
-        <w:gridCol w:w="5528"/>
-        <w:gridCol w:w="5812"/>
-      </w:tblGrid>
-      <w:tr>
-        <w:trPr>
-          <w:trHeight w:val="971"/>
-        </w:trPr>
-        <w:tc>
-          <w:tcPr>
-            <w:tcW w:w="2581" w:type="dxa"/>
-          </w:tcPr>
-          <w:p>
-            <w:pPr>
-              <w:spacing w:before="0" w:line="240" w:lineRule="auto"/>
-              <w:ind w:left="29"/>
-              <w:rPr>
-                <w:rFonts w:cs="Arial"/>
-                <w:b/>
-                <w:bCs/>
-                <w:color w:val="000000"/>
-                <w:sz w:val="28"/>
-                <w:szCs w:val="32"/>
-              </w:rPr>
-            </w:pPr>
-            <w:r>
-              <w:rPr>
-                <w:rFonts w:cs="Arial"/>
-                <w:b/>
-                <w:bCs/>
-                <w:color w:val="000000"/>
-                <w:sz w:val="28"/>
-                <w:szCs w:val="32"/>
-              </w:rPr>
-              <w:t>None</w:t>
-            </w:r>
-          </w:p>
-        </w:tc>
-        <w:tc>
-          <w:tcPr>
-            <w:tcW w:w="5528" w:type="dxa"/>
-          </w:tcPr>
-          <w:p>
-            <w:pPr>
-              <w:spacing w:before="0" w:line="240" w:lineRule="auto"/>
-              <w:rPr>
-                <w:rFonts w:ascii="BRH Malayalam Extra" w:hAnsi="BRH Malayalam Extra" w:cs="BRH Malayalam Extra"/>
-                <w:b/>
-                <w:bCs/>
-                <w:sz w:val="28"/>
-                <w:szCs w:val="36"/>
-              </w:rPr>
-            </w:pPr>
-            <w:r>
-              <w:rPr>
-                <w:rFonts w:cs="Arial"/>
-                <w:b/>
-                <w:bCs/>
-                <w:color w:val="000000"/>
-                <w:sz w:val="28"/>
-                <w:szCs w:val="32"/>
-              </w:rPr>
-              <w:t>None</w:t>
-            </w:r>
-          </w:p>
-        </w:tc>
-        <w:tc>
-          <w:tcPr>
-            <w:tcW w:w="5812" w:type="dxa"/>
-          </w:tcPr>
-          <w:p>
-            <w:pPr>
-              <w:spacing w:before="0" w:line="240" w:lineRule="auto"/>
-              <w:rPr>
-                <w:rFonts w:ascii="BRH Malayalam Extra" w:hAnsi="BRH Malayalam Extra" w:cs="BRH Malayalam Extra"/>
-                <w:b/>
-                <w:bCs/>
-                <w:sz w:val="28"/>
-                <w:szCs w:val="36"/>
-              </w:rPr>
-            </w:pPr>
-            <w:r>
-              <w:rPr>
-                <w:rFonts w:cs="Arial"/>
-                <w:b/>
-                <w:bCs/>
-                <w:color w:val="000000"/>
-                <w:sz w:val="28"/>
-                <w:szCs w:val="32"/>
-              </w:rPr>
-              <w:t>None</w:t>
-            </w:r>
-          </w:p>
-        </w:tc>
-      </w:tr>
-    </w:tbl>
-    <w:p>
-      <w:pPr>
-        <w:spacing w:before="0" w:line="240" w:lineRule="auto"/>
-        <w:jc w:val="center"/>
         <w:rPr>
           <w:b/>
           <w:bCs/>

</xml_diff>

<commit_message>
nmv 25 09 2023
</commit_message>
<xml_diff>
--- a/TS Jatai Ghanam Project/TS 2.6/TS 2.6 Ghanam Malayalam Corrections.docx
+++ b/TS Jatai Ghanam Project/TS 2.6/TS 2.6 Ghanam Malayalam Corrections.docx
@@ -42,17 +42,7 @@
           <w:szCs w:val="32"/>
           <w:u w:val="single"/>
         </w:rPr>
-        <w:t xml:space="preserve"> </w:t>
-      </w:r>
-      <w:r>
-        <w:rPr>
-          <w:b/>
-          <w:bCs/>
-          <w:sz w:val="32"/>
-          <w:szCs w:val="32"/>
-          <w:u w:val="single"/>
-        </w:rPr>
-        <w:t xml:space="preserve">– TS </w:t>
+        <w:t xml:space="preserve"> – TS </w:t>
       </w:r>
       <w:r>
         <w:rPr>
@@ -102,7 +92,7 @@
           <w:szCs w:val="32"/>
           <w:u w:val="single"/>
         </w:rPr>
-        <w:t xml:space="preserve"> Corrections –</w:t>
+        <w:t xml:space="preserve"> Corrections – Observed till </w:t>
       </w:r>
       <w:r>
         <w:rPr>
@@ -112,52 +102,7 @@
           <w:szCs w:val="32"/>
           <w:u w:val="single"/>
         </w:rPr>
-        <w:t xml:space="preserve"> </w:t>
-      </w:r>
-      <w:r>
-        <w:rPr>
-          <w:b/>
-          <w:bCs/>
-          <w:sz w:val="32"/>
-          <w:szCs w:val="32"/>
-          <w:u w:val="single"/>
-        </w:rPr>
-        <w:t xml:space="preserve">Observed till </w:t>
-      </w:r>
-      <w:r>
-        <w:rPr>
-          <w:b/>
-          <w:bCs/>
-          <w:color w:val="FF0000"/>
-          <w:sz w:val="32"/>
-          <w:szCs w:val="32"/>
-          <w:highlight w:val="yellow"/>
-          <w:u w:val="single"/>
-        </w:rPr>
-        <w:t>xxxxx</w:t>
-      </w:r>
-      <w:r>
-        <w:rPr>
-          <w:b/>
-          <w:bCs/>
-          <w:color w:val="FF0000"/>
-          <w:sz w:val="32"/>
-          <w:szCs w:val="32"/>
-          <w:u w:val="single"/>
-        </w:rPr>
-        <w:t xml:space="preserve"> </w:t>
-      </w:r>
-      <w:r>
-        <w:rPr>
-          <w:b/>
-          <w:bCs/>
-          <w:color w:val="FF0000"/>
-          <w:sz w:val="32"/>
-          <w:szCs w:val="32"/>
-          <w:highlight w:val="yellow"/>
-          <w:u w:val="single"/>
-        </w:rPr>
-        <w:t>2022</w:t>
+        <w:t>30th Sep 2023</w:t>
       </w:r>
     </w:p>
     <w:p>
@@ -178,7 +123,27 @@
           <w:sz w:val="28"/>
           <w:szCs w:val="32"/>
         </w:rPr>
-        <w:t>(ignore those which are already incorporated in your book’s version and date)</w:t>
+        <w:t>(</w:t>
+      </w:r>
+      <w:proofErr w:type="gramStart"/>
+      <w:r>
+        <w:rPr>
+          <w:b/>
+          <w:bCs/>
+          <w:sz w:val="28"/>
+          <w:szCs w:val="32"/>
+        </w:rPr>
+        <w:t>ignore</w:t>
+      </w:r>
+      <w:proofErr w:type="gramEnd"/>
+      <w:r>
+        <w:rPr>
+          <w:b/>
+          <w:bCs/>
+          <w:sz w:val="28"/>
+          <w:szCs w:val="32"/>
+        </w:rPr>
+        <w:t xml:space="preserve"> those which are already incorporated in your book’s version and date)</w:t>
       </w:r>
     </w:p>
     <w:tbl>
@@ -389,7 +354,27 @@
                 <w:sz w:val="32"/>
                 <w:szCs w:val="40"/>
               </w:rPr>
-              <w:t>)-  EP˜I | A</w:t>
+              <w:t>)</w:t>
+            </w:r>
+            <w:proofErr w:type="gramStart"/>
+            <w:r>
+              <w:rPr>
+                <w:rFonts w:ascii="BRH Malayalam Extra" w:hAnsi="BRH Malayalam Extra" w:cs="BRH Malayalam Extra"/>
+                <w:color w:val="000000"/>
+                <w:sz w:val="32"/>
+                <w:szCs w:val="40"/>
+              </w:rPr>
+              <w:t>-  EP</w:t>
+            </w:r>
+            <w:proofErr w:type="gramEnd"/>
+            <w:r>
+              <w:rPr>
+                <w:rFonts w:ascii="BRH Malayalam Extra" w:hAnsi="BRH Malayalam Extra" w:cs="BRH Malayalam Extra"/>
+                <w:color w:val="000000"/>
+                <w:sz w:val="32"/>
+                <w:szCs w:val="40"/>
+              </w:rPr>
+              <w:t>˜I | A</w:t>
             </w:r>
             <w:r>
               <w:rPr>
@@ -29226,7 +29211,29 @@
                 <w:szCs w:val="40"/>
                 <w:lang w:val="en-IN"/>
               </w:rPr>
-              <w:t>)-  h¡</w:t>
+              <w:t>)</w:t>
+            </w:r>
+            <w:proofErr w:type="gramStart"/>
+            <w:r>
+              <w:rPr>
+                <w:rFonts w:ascii="BRH Malayalam Extra" w:hAnsi="BRH Malayalam Extra" w:cs="BRH Malayalam Extra"/>
+                <w:color w:val="000000"/>
+                <w:sz w:val="32"/>
+                <w:szCs w:val="40"/>
+                <w:lang w:val="en-IN"/>
+              </w:rPr>
+              <w:t>-  h</w:t>
+            </w:r>
+            <w:proofErr w:type="gramEnd"/>
+            <w:r>
+              <w:rPr>
+                <w:rFonts w:ascii="BRH Malayalam Extra" w:hAnsi="BRH Malayalam Extra" w:cs="BRH Malayalam Extra"/>
+                <w:color w:val="000000"/>
+                <w:sz w:val="32"/>
+                <w:szCs w:val="40"/>
+                <w:lang w:val="en-IN"/>
+              </w:rPr>
+              <w:t>¡</w:t>
             </w:r>
             <w:r>
               <w:rPr>
@@ -30050,8 +30057,20 @@
                 <w:szCs w:val="40"/>
                 <w:lang w:val="en-IN"/>
               </w:rPr>
-              <w:t>)-  D</w:t>
-            </w:r>
+              <w:t>)</w:t>
+            </w:r>
+            <w:proofErr w:type="gramStart"/>
+            <w:r>
+              <w:rPr>
+                <w:rFonts w:ascii="BRH Malayalam Extra" w:hAnsi="BRH Malayalam Extra" w:cs="BRH Malayalam Extra"/>
+                <w:color w:val="000000"/>
+                <w:sz w:val="32"/>
+                <w:szCs w:val="40"/>
+                <w:lang w:val="en-IN"/>
+              </w:rPr>
+              <w:t>-  D</w:t>
+            </w:r>
+            <w:proofErr w:type="gramEnd"/>
             <w:r>
               <w:rPr>
                 <w:rFonts w:ascii="BRH Malayalam Extra" w:hAnsi="BRH Malayalam Extra" w:cs="BRH Malayalam Extra"/>
@@ -30726,8 +30745,20 @@
                 <w:szCs w:val="40"/>
                 <w:lang w:val="en-IN"/>
               </w:rPr>
-              <w:t>)-  D</w:t>
-            </w:r>
+              <w:t>)</w:t>
+            </w:r>
+            <w:proofErr w:type="gramStart"/>
+            <w:r>
+              <w:rPr>
+                <w:rFonts w:ascii="BRH Malayalam Extra" w:hAnsi="BRH Malayalam Extra" w:cs="BRH Malayalam Extra"/>
+                <w:color w:val="000000"/>
+                <w:sz w:val="32"/>
+                <w:szCs w:val="40"/>
+                <w:lang w:val="en-IN"/>
+              </w:rPr>
+              <w:t>-  D</w:t>
+            </w:r>
+            <w:proofErr w:type="gramEnd"/>
             <w:r>
               <w:rPr>
                 <w:rFonts w:ascii="BRH Malayalam Extra" w:hAnsi="BRH Malayalam Extra" w:cs="BRH Malayalam Extra"/>
@@ -31057,8 +31088,20 @@
                 <w:szCs w:val="40"/>
                 <w:lang w:val="en-IN"/>
               </w:rPr>
-              <w:t>)-  A</w:t>
-            </w:r>
+              <w:t>)</w:t>
+            </w:r>
+            <w:proofErr w:type="gramStart"/>
+            <w:r>
+              <w:rPr>
+                <w:rFonts w:ascii="BRH Malayalam Extra" w:hAnsi="BRH Malayalam Extra" w:cs="BRH Malayalam Extra"/>
+                <w:color w:val="000000"/>
+                <w:sz w:val="32"/>
+                <w:szCs w:val="40"/>
+                <w:lang w:val="en-IN"/>
+              </w:rPr>
+              <w:t>-  A</w:t>
+            </w:r>
+            <w:proofErr w:type="gramEnd"/>
             <w:r>
               <w:rPr>
                 <w:rFonts w:ascii="BRH Malayalam Extra" w:hAnsi="BRH Malayalam Extra" w:cs="BRH Malayalam Extra"/>
@@ -31697,7 +31740,29 @@
                 <w:szCs w:val="40"/>
                 <w:lang w:val="en-IN"/>
               </w:rPr>
-              <w:t>)-  h¡</w:t>
+              <w:t>)</w:t>
+            </w:r>
+            <w:proofErr w:type="gramStart"/>
+            <w:r>
+              <w:rPr>
+                <w:rFonts w:ascii="BRH Malayalam Extra" w:hAnsi="BRH Malayalam Extra" w:cs="BRH Malayalam Extra"/>
+                <w:color w:val="000000"/>
+                <w:sz w:val="32"/>
+                <w:szCs w:val="40"/>
+                <w:lang w:val="en-IN"/>
+              </w:rPr>
+              <w:t>-  h</w:t>
+            </w:r>
+            <w:proofErr w:type="gramEnd"/>
+            <w:r>
+              <w:rPr>
+                <w:rFonts w:ascii="BRH Malayalam Extra" w:hAnsi="BRH Malayalam Extra" w:cs="BRH Malayalam Extra"/>
+                <w:color w:val="000000"/>
+                <w:sz w:val="32"/>
+                <w:szCs w:val="40"/>
+                <w:lang w:val="en-IN"/>
+              </w:rPr>
+              <w:t>¡</w:t>
             </w:r>
             <w:r>
               <w:rPr>
@@ -32385,8 +32450,20 @@
                 <w:szCs w:val="40"/>
                 <w:lang w:val="en-IN"/>
               </w:rPr>
-              <w:t>)-  D</w:t>
-            </w:r>
+              <w:t>)</w:t>
+            </w:r>
+            <w:proofErr w:type="gramStart"/>
+            <w:r>
+              <w:rPr>
+                <w:rFonts w:ascii="BRH Malayalam Extra" w:hAnsi="BRH Malayalam Extra" w:cs="BRH Malayalam Extra"/>
+                <w:color w:val="000000"/>
+                <w:sz w:val="32"/>
+                <w:szCs w:val="40"/>
+                <w:lang w:val="en-IN"/>
+              </w:rPr>
+              <w:t>-  D</w:t>
+            </w:r>
+            <w:proofErr w:type="gramEnd"/>
             <w:r>
               <w:rPr>
                 <w:rFonts w:ascii="BRH Malayalam Extra" w:hAnsi="BRH Malayalam Extra" w:cs="BRH Malayalam Extra"/>
@@ -32998,8 +33075,20 @@
                 <w:szCs w:val="40"/>
                 <w:lang w:val="en-IN"/>
               </w:rPr>
-              <w:t>)-  D</w:t>
-            </w:r>
+              <w:t>)</w:t>
+            </w:r>
+            <w:proofErr w:type="gramStart"/>
+            <w:r>
+              <w:rPr>
+                <w:rFonts w:ascii="BRH Malayalam Extra" w:hAnsi="BRH Malayalam Extra" w:cs="BRH Malayalam Extra"/>
+                <w:color w:val="000000"/>
+                <w:sz w:val="32"/>
+                <w:szCs w:val="40"/>
+                <w:lang w:val="en-IN"/>
+              </w:rPr>
+              <w:t>-  D</w:t>
+            </w:r>
+            <w:proofErr w:type="gramEnd"/>
             <w:r>
               <w:rPr>
                 <w:rFonts w:ascii="BRH Malayalam Extra" w:hAnsi="BRH Malayalam Extra" w:cs="BRH Malayalam Extra"/>
@@ -33300,7 +33389,27 @@
                 <w:sz w:val="32"/>
                 <w:szCs w:val="40"/>
               </w:rPr>
-              <w:t>)-  Ap— | k¡</w:t>
+              <w:t>)</w:t>
+            </w:r>
+            <w:proofErr w:type="gramStart"/>
+            <w:r>
+              <w:rPr>
+                <w:rFonts w:ascii="BRH Malayalam Extra" w:hAnsi="BRH Malayalam Extra" w:cs="BRH Malayalam Extra"/>
+                <w:color w:val="000000"/>
+                <w:sz w:val="32"/>
+                <w:szCs w:val="40"/>
+              </w:rPr>
+              <w:t>-  Ap</w:t>
+            </w:r>
+            <w:proofErr w:type="gramEnd"/>
+            <w:r>
+              <w:rPr>
+                <w:rFonts w:ascii="BRH Malayalam Extra" w:hAnsi="BRH Malayalam Extra" w:cs="BRH Malayalam Extra"/>
+                <w:color w:val="000000"/>
+                <w:sz w:val="32"/>
+                <w:szCs w:val="40"/>
+              </w:rPr>
+              <w:t>— | k¡</w:t>
             </w:r>
             <w:r>
               <w:rPr>
@@ -33653,7 +33762,27 @@
                 <w:sz w:val="32"/>
                 <w:szCs w:val="40"/>
               </w:rPr>
-              <w:t>)-  k¡</w:t>
+              <w:t>)</w:t>
+            </w:r>
+            <w:proofErr w:type="gramStart"/>
+            <w:r>
+              <w:rPr>
+                <w:rFonts w:ascii="BRH Malayalam Extra" w:hAnsi="BRH Malayalam Extra" w:cs="BRH Malayalam Extra"/>
+                <w:color w:val="000000"/>
+                <w:sz w:val="32"/>
+                <w:szCs w:val="40"/>
+              </w:rPr>
+              <w:t>-  k</w:t>
+            </w:r>
+            <w:proofErr w:type="gramEnd"/>
+            <w:r>
+              <w:rPr>
+                <w:rFonts w:ascii="BRH Malayalam Extra" w:hAnsi="BRH Malayalam Extra" w:cs="BRH Malayalam Extra"/>
+                <w:color w:val="000000"/>
+                <w:sz w:val="32"/>
+                <w:szCs w:val="40"/>
+              </w:rPr>
+              <w:t>¡</w:t>
             </w:r>
             <w:r>
               <w:rPr>
@@ -34507,8 +34636,19 @@
                 <w:sz w:val="32"/>
                 <w:szCs w:val="40"/>
               </w:rPr>
-              <w:t>)-  bûõ</w:t>
-            </w:r>
+              <w:t>)</w:t>
+            </w:r>
+            <w:proofErr w:type="gramStart"/>
+            <w:r>
+              <w:rPr>
+                <w:rFonts w:ascii="BRH Malayalam Extra" w:hAnsi="BRH Malayalam Extra" w:cs="BRH Malayalam Extra"/>
+                <w:color w:val="000000"/>
+                <w:sz w:val="32"/>
+                <w:szCs w:val="40"/>
+              </w:rPr>
+              <w:t>-  bûõ</w:t>
+            </w:r>
+            <w:proofErr w:type="gramEnd"/>
             <w:r>
               <w:rPr>
                 <w:rFonts w:ascii="BRH Malayalam Extra" w:hAnsi="BRH Malayalam Extra" w:cs="BRH Malayalam Extra"/>
@@ -35144,8 +35284,19 @@
                 <w:sz w:val="32"/>
                 <w:szCs w:val="40"/>
               </w:rPr>
-              <w:t>)-  bûõ</w:t>
-            </w:r>
+              <w:t>)</w:t>
+            </w:r>
+            <w:proofErr w:type="gramStart"/>
+            <w:r>
+              <w:rPr>
+                <w:rFonts w:ascii="BRH Malayalam Extra" w:hAnsi="BRH Malayalam Extra" w:cs="BRH Malayalam Extra"/>
+                <w:color w:val="000000"/>
+                <w:sz w:val="32"/>
+                <w:szCs w:val="40"/>
+              </w:rPr>
+              <w:t>-  bûõ</w:t>
+            </w:r>
+            <w:proofErr w:type="gramEnd"/>
             <w:r>
               <w:rPr>
                 <w:rFonts w:ascii="BRH Malayalam Extra" w:hAnsi="BRH Malayalam Extra" w:cs="BRH Malayalam Extra"/>
@@ -35455,7 +35606,27 @@
                 <w:sz w:val="32"/>
                 <w:szCs w:val="40"/>
               </w:rPr>
-              <w:t>)-  Ap— | k¡</w:t>
+              <w:t>)</w:t>
+            </w:r>
+            <w:proofErr w:type="gramStart"/>
+            <w:r>
+              <w:rPr>
+                <w:rFonts w:ascii="BRH Malayalam Extra" w:hAnsi="BRH Malayalam Extra" w:cs="BRH Malayalam Extra"/>
+                <w:color w:val="000000"/>
+                <w:sz w:val="32"/>
+                <w:szCs w:val="40"/>
+              </w:rPr>
+              <w:t>-  Ap</w:t>
+            </w:r>
+            <w:proofErr w:type="gramEnd"/>
+            <w:r>
+              <w:rPr>
+                <w:rFonts w:ascii="BRH Malayalam Extra" w:hAnsi="BRH Malayalam Extra" w:cs="BRH Malayalam Extra"/>
+                <w:color w:val="000000"/>
+                <w:sz w:val="32"/>
+                <w:szCs w:val="40"/>
+              </w:rPr>
+              <w:t>— | k¡</w:t>
             </w:r>
             <w:r>
               <w:rPr>
@@ -35834,7 +36005,27 @@
                 <w:sz w:val="32"/>
                 <w:szCs w:val="40"/>
               </w:rPr>
-              <w:t>)-  k¡</w:t>
+              <w:t>)</w:t>
+            </w:r>
+            <w:proofErr w:type="gramStart"/>
+            <w:r>
+              <w:rPr>
+                <w:rFonts w:ascii="BRH Malayalam Extra" w:hAnsi="BRH Malayalam Extra" w:cs="BRH Malayalam Extra"/>
+                <w:color w:val="000000"/>
+                <w:sz w:val="32"/>
+                <w:szCs w:val="40"/>
+              </w:rPr>
+              <w:t>-  k</w:t>
+            </w:r>
+            <w:proofErr w:type="gramEnd"/>
+            <w:r>
+              <w:rPr>
+                <w:rFonts w:ascii="BRH Malayalam Extra" w:hAnsi="BRH Malayalam Extra" w:cs="BRH Malayalam Extra"/>
+                <w:color w:val="000000"/>
+                <w:sz w:val="32"/>
+                <w:szCs w:val="40"/>
+              </w:rPr>
+              <w:t>¡</w:t>
             </w:r>
             <w:r>
               <w:rPr>
@@ -36555,8 +36746,19 @@
                 <w:sz w:val="32"/>
                 <w:szCs w:val="40"/>
               </w:rPr>
-              <w:t>)-  bûõ</w:t>
-            </w:r>
+              <w:t>)</w:t>
+            </w:r>
+            <w:proofErr w:type="gramStart"/>
+            <w:r>
+              <w:rPr>
+                <w:rFonts w:ascii="BRH Malayalam Extra" w:hAnsi="BRH Malayalam Extra" w:cs="BRH Malayalam Extra"/>
+                <w:color w:val="000000"/>
+                <w:sz w:val="32"/>
+                <w:szCs w:val="40"/>
+              </w:rPr>
+              <w:t>-  bûõ</w:t>
+            </w:r>
+            <w:proofErr w:type="gramEnd"/>
             <w:r>
               <w:rPr>
                 <w:rFonts w:ascii="BRH Malayalam Extra" w:hAnsi="BRH Malayalam Extra" w:cs="BRH Malayalam Extra"/>
@@ -37219,8 +37421,19 @@
                 <w:sz w:val="32"/>
                 <w:szCs w:val="40"/>
               </w:rPr>
-              <w:t>)-  bûõ</w:t>
-            </w:r>
+              <w:t>)</w:t>
+            </w:r>
+            <w:proofErr w:type="gramStart"/>
+            <w:r>
+              <w:rPr>
+                <w:rFonts w:ascii="BRH Malayalam Extra" w:hAnsi="BRH Malayalam Extra" w:cs="BRH Malayalam Extra"/>
+                <w:color w:val="000000"/>
+                <w:sz w:val="32"/>
+                <w:szCs w:val="40"/>
+              </w:rPr>
+              <w:t>-  bûõ</w:t>
+            </w:r>
+            <w:proofErr w:type="gramEnd"/>
             <w:r>
               <w:rPr>
                 <w:rFonts w:ascii="BRH Malayalam Extra" w:hAnsi="BRH Malayalam Extra" w:cs="BRH Malayalam Extra"/>
@@ -37507,7 +37720,27 @@
                 <w:sz w:val="32"/>
                 <w:szCs w:val="40"/>
               </w:rPr>
-              <w:t>)-  Er—jJ | j</w:t>
+              <w:t>)</w:t>
+            </w:r>
+            <w:proofErr w:type="gramStart"/>
+            <w:r>
+              <w:rPr>
+                <w:rFonts w:ascii="BRH Malayalam Extra" w:hAnsi="BRH Malayalam Extra" w:cs="BRH Malayalam Extra"/>
+                <w:color w:val="000000"/>
+                <w:sz w:val="32"/>
+                <w:szCs w:val="40"/>
+              </w:rPr>
+              <w:t>-  Er</w:t>
+            </w:r>
+            <w:proofErr w:type="gramEnd"/>
+            <w:r>
+              <w:rPr>
+                <w:rFonts w:ascii="BRH Malayalam Extra" w:hAnsi="BRH Malayalam Extra" w:cs="BRH Malayalam Extra"/>
+                <w:color w:val="000000"/>
+                <w:sz w:val="32"/>
+                <w:szCs w:val="40"/>
+              </w:rPr>
+              <w:t>—jJ | j</w:t>
             </w:r>
             <w:r>
               <w:rPr>
@@ -37970,8 +38203,19 @@
                 <w:sz w:val="32"/>
                 <w:szCs w:val="40"/>
               </w:rPr>
-              <w:t>)-  j</w:t>
-            </w:r>
+              <w:t>)</w:t>
+            </w:r>
+            <w:proofErr w:type="gramStart"/>
+            <w:r>
+              <w:rPr>
+                <w:rFonts w:ascii="BRH Malayalam Extra" w:hAnsi="BRH Malayalam Extra" w:cs="BRH Malayalam Extra"/>
+                <w:color w:val="000000"/>
+                <w:sz w:val="32"/>
+                <w:szCs w:val="40"/>
+              </w:rPr>
+              <w:t>-  j</w:t>
+            </w:r>
+            <w:proofErr w:type="gramEnd"/>
             <w:r>
               <w:rPr>
                 <w:rFonts w:ascii="BRH Malayalam Extra" w:hAnsi="BRH Malayalam Extra" w:cs="BRH Malayalam Extra"/>
@@ -38503,7 +38747,27 @@
                 <w:sz w:val="32"/>
                 <w:szCs w:val="40"/>
               </w:rPr>
-              <w:t>)-  Er—jJ | j</w:t>
+              <w:t>)</w:t>
+            </w:r>
+            <w:proofErr w:type="gramStart"/>
+            <w:r>
+              <w:rPr>
+                <w:rFonts w:ascii="BRH Malayalam Extra" w:hAnsi="BRH Malayalam Extra" w:cs="BRH Malayalam Extra"/>
+                <w:color w:val="000000"/>
+                <w:sz w:val="32"/>
+                <w:szCs w:val="40"/>
+              </w:rPr>
+              <w:t>-  Er</w:t>
+            </w:r>
+            <w:proofErr w:type="gramEnd"/>
+            <w:r>
+              <w:rPr>
+                <w:rFonts w:ascii="BRH Malayalam Extra" w:hAnsi="BRH Malayalam Extra" w:cs="BRH Malayalam Extra"/>
+                <w:color w:val="000000"/>
+                <w:sz w:val="32"/>
+                <w:szCs w:val="40"/>
+              </w:rPr>
+              <w:t>—jJ | j</w:t>
             </w:r>
             <w:r>
               <w:rPr>
@@ -38990,8 +39254,19 @@
                 <w:sz w:val="32"/>
                 <w:szCs w:val="40"/>
               </w:rPr>
-              <w:t>)-  j</w:t>
-            </w:r>
+              <w:t>)</w:t>
+            </w:r>
+            <w:proofErr w:type="gramStart"/>
+            <w:r>
+              <w:rPr>
+                <w:rFonts w:ascii="BRH Malayalam Extra" w:hAnsi="BRH Malayalam Extra" w:cs="BRH Malayalam Extra"/>
+                <w:color w:val="000000"/>
+                <w:sz w:val="32"/>
+                <w:szCs w:val="40"/>
+              </w:rPr>
+              <w:t>-  j</w:t>
+            </w:r>
+            <w:proofErr w:type="gramEnd"/>
             <w:r>
               <w:rPr>
                 <w:rFonts w:ascii="BRH Malayalam Extra" w:hAnsi="BRH Malayalam Extra" w:cs="BRH Malayalam Extra"/>
@@ -40635,7 +40910,27 @@
                 <w:sz w:val="32"/>
                 <w:szCs w:val="40"/>
               </w:rPr>
-              <w:t xml:space="preserve">)-  Zsôx˜Z§ | Apy—btZx | </w:t>
+              <w:t>)</w:t>
+            </w:r>
+            <w:proofErr w:type="gramStart"/>
+            <w:r>
+              <w:rPr>
+                <w:rFonts w:ascii="BRH Malayalam Extra" w:hAnsi="BRH Malayalam Extra" w:cs="BRH Malayalam Extra"/>
+                <w:color w:val="000000"/>
+                <w:sz w:val="32"/>
+                <w:szCs w:val="40"/>
+              </w:rPr>
+              <w:t>-  Zsôx</w:t>
+            </w:r>
+            <w:proofErr w:type="gramEnd"/>
+            <w:r>
+              <w:rPr>
+                <w:rFonts w:ascii="BRH Malayalam Extra" w:hAnsi="BRH Malayalam Extra" w:cs="BRH Malayalam Extra"/>
+                <w:color w:val="000000"/>
+                <w:sz w:val="32"/>
+                <w:szCs w:val="40"/>
+              </w:rPr>
+              <w:t xml:space="preserve">˜Z§ | Apy—btZx | </w:t>
             </w:r>
           </w:p>
           <w:p>
@@ -41099,7 +41394,27 @@
                 <w:sz w:val="32"/>
                 <w:szCs w:val="40"/>
               </w:rPr>
-              <w:t>)-  Apy—btZx | q£</w:t>
+              <w:t>)</w:t>
+            </w:r>
+            <w:proofErr w:type="gramStart"/>
+            <w:r>
+              <w:rPr>
+                <w:rFonts w:ascii="BRH Malayalam Extra" w:hAnsi="BRH Malayalam Extra" w:cs="BRH Malayalam Extra"/>
+                <w:color w:val="000000"/>
+                <w:sz w:val="32"/>
+                <w:szCs w:val="40"/>
+              </w:rPr>
+              <w:t>-  Apy</w:t>
+            </w:r>
+            <w:proofErr w:type="gramEnd"/>
+            <w:r>
+              <w:rPr>
+                <w:rFonts w:ascii="BRH Malayalam Extra" w:hAnsi="BRH Malayalam Extra" w:cs="BRH Malayalam Extra"/>
+                <w:color w:val="000000"/>
+                <w:sz w:val="32"/>
+                <w:szCs w:val="40"/>
+              </w:rPr>
+              <w:t>—btZx | q£</w:t>
             </w:r>
             <w:r>
               <w:rPr>
@@ -41594,7 +41909,27 @@
                 <w:sz w:val="32"/>
                 <w:szCs w:val="40"/>
               </w:rPr>
-              <w:t>)-  q£</w:t>
+              <w:t>)</w:t>
+            </w:r>
+            <w:proofErr w:type="gramStart"/>
+            <w:r>
+              <w:rPr>
+                <w:rFonts w:ascii="BRH Malayalam Extra" w:hAnsi="BRH Malayalam Extra" w:cs="BRH Malayalam Extra"/>
+                <w:color w:val="000000"/>
+                <w:sz w:val="32"/>
+                <w:szCs w:val="40"/>
+              </w:rPr>
+              <w:t>-  q</w:t>
+            </w:r>
+            <w:proofErr w:type="gramEnd"/>
+            <w:r>
+              <w:rPr>
+                <w:rFonts w:ascii="BRH Malayalam Extra" w:hAnsi="BRH Malayalam Extra" w:cs="BRH Malayalam Extra"/>
+                <w:color w:val="000000"/>
+                <w:sz w:val="32"/>
+                <w:szCs w:val="40"/>
+              </w:rPr>
+              <w:t>£</w:t>
             </w:r>
             <w:r>
               <w:rPr>
@@ -42176,7 +42511,27 @@
                 <w:sz w:val="32"/>
                 <w:szCs w:val="40"/>
               </w:rPr>
-              <w:t>)-  q£</w:t>
+              <w:t>)</w:t>
+            </w:r>
+            <w:proofErr w:type="gramStart"/>
+            <w:r>
+              <w:rPr>
+                <w:rFonts w:ascii="BRH Malayalam Extra" w:hAnsi="BRH Malayalam Extra" w:cs="BRH Malayalam Extra"/>
+                <w:color w:val="000000"/>
+                <w:sz w:val="32"/>
+                <w:szCs w:val="40"/>
+              </w:rPr>
+              <w:t>-  q</w:t>
+            </w:r>
+            <w:proofErr w:type="gramEnd"/>
+            <w:r>
+              <w:rPr>
+                <w:rFonts w:ascii="BRH Malayalam Extra" w:hAnsi="BRH Malayalam Extra" w:cs="BRH Malayalam Extra"/>
+                <w:color w:val="000000"/>
+                <w:sz w:val="32"/>
+                <w:szCs w:val="40"/>
+              </w:rPr>
+              <w:t>£</w:t>
             </w:r>
             <w:r>
               <w:rPr>
@@ -42423,7 +42778,27 @@
                 <w:sz w:val="32"/>
                 <w:szCs w:val="40"/>
               </w:rPr>
-              <w:t xml:space="preserve">)-  Zsôx˜Z§ | Apy—btZx | </w:t>
+              <w:t>)</w:t>
+            </w:r>
+            <w:proofErr w:type="gramStart"/>
+            <w:r>
+              <w:rPr>
+                <w:rFonts w:ascii="BRH Malayalam Extra" w:hAnsi="BRH Malayalam Extra" w:cs="BRH Malayalam Extra"/>
+                <w:color w:val="000000"/>
+                <w:sz w:val="32"/>
+                <w:szCs w:val="40"/>
+              </w:rPr>
+              <w:t>-  Zsôx</w:t>
+            </w:r>
+            <w:proofErr w:type="gramEnd"/>
+            <w:r>
+              <w:rPr>
+                <w:rFonts w:ascii="BRH Malayalam Extra" w:hAnsi="BRH Malayalam Extra" w:cs="BRH Malayalam Extra"/>
+                <w:color w:val="000000"/>
+                <w:sz w:val="32"/>
+                <w:szCs w:val="40"/>
+              </w:rPr>
+              <w:t xml:space="preserve">˜Z§ | Apy—btZx | </w:t>
             </w:r>
           </w:p>
           <w:p>
@@ -42979,7 +43354,27 @@
                 <w:sz w:val="32"/>
                 <w:szCs w:val="40"/>
               </w:rPr>
-              <w:t>)-  Apy—btZx | q£</w:t>
+              <w:t>)</w:t>
+            </w:r>
+            <w:proofErr w:type="gramStart"/>
+            <w:r>
+              <w:rPr>
+                <w:rFonts w:ascii="BRH Malayalam Extra" w:hAnsi="BRH Malayalam Extra" w:cs="BRH Malayalam Extra"/>
+                <w:color w:val="000000"/>
+                <w:sz w:val="32"/>
+                <w:szCs w:val="40"/>
+              </w:rPr>
+              <w:t>-  Apy</w:t>
+            </w:r>
+            <w:proofErr w:type="gramEnd"/>
+            <w:r>
+              <w:rPr>
+                <w:rFonts w:ascii="BRH Malayalam Extra" w:hAnsi="BRH Malayalam Extra" w:cs="BRH Malayalam Extra"/>
+                <w:color w:val="000000"/>
+                <w:sz w:val="32"/>
+                <w:szCs w:val="40"/>
+              </w:rPr>
+              <w:t>—btZx | q£</w:t>
             </w:r>
             <w:r>
               <w:rPr>
@@ -44352,7 +44747,29 @@
                 <w:szCs w:val="40"/>
                 <w:lang w:val="en-IN"/>
               </w:rPr>
-              <w:t>)-  q£</w:t>
+              <w:t>)</w:t>
+            </w:r>
+            <w:proofErr w:type="gramStart"/>
+            <w:r>
+              <w:rPr>
+                <w:rFonts w:ascii="BRH Malayalam Extra" w:hAnsi="BRH Malayalam Extra" w:cs="BRH Malayalam Extra"/>
+                <w:color w:val="000000"/>
+                <w:sz w:val="32"/>
+                <w:szCs w:val="40"/>
+                <w:lang w:val="en-IN"/>
+              </w:rPr>
+              <w:t>-  q</w:t>
+            </w:r>
+            <w:proofErr w:type="gramEnd"/>
+            <w:r>
+              <w:rPr>
+                <w:rFonts w:ascii="BRH Malayalam Extra" w:hAnsi="BRH Malayalam Extra" w:cs="BRH Malayalam Extra"/>
+                <w:color w:val="000000"/>
+                <w:sz w:val="32"/>
+                <w:szCs w:val="40"/>
+                <w:lang w:val="en-IN"/>
+              </w:rPr>
+              <w:t>£</w:t>
             </w:r>
             <w:r>
               <w:rPr>
@@ -45910,7 +46327,25 @@
                 <w:sz w:val="32"/>
                 <w:szCs w:val="40"/>
               </w:rPr>
-              <w:t>)-  ¥b</w:t>
+              <w:t>)</w:t>
+            </w:r>
+            <w:proofErr w:type="gramStart"/>
+            <w:r>
+              <w:rPr>
+                <w:rFonts w:ascii="BRH Malayalam Extra" w:hAnsi="BRH Malayalam Extra" w:cs="BRH Malayalam Extra"/>
+                <w:sz w:val="32"/>
+                <w:szCs w:val="40"/>
+              </w:rPr>
+              <w:t>-  ¥</w:t>
+            </w:r>
+            <w:proofErr w:type="gramEnd"/>
+            <w:r>
+              <w:rPr>
+                <w:rFonts w:ascii="BRH Malayalam Extra" w:hAnsi="BRH Malayalam Extra" w:cs="BRH Malayalam Extra"/>
+                <w:sz w:val="32"/>
+                <w:szCs w:val="40"/>
+              </w:rPr>
+              <w:t>b</w:t>
             </w:r>
             <w:r>
               <w:rPr>
@@ -46444,7 +46879,25 @@
                 <w:sz w:val="32"/>
                 <w:szCs w:val="40"/>
               </w:rPr>
-              <w:t>)-  ty | ¥b</w:t>
+              <w:t>)</w:t>
+            </w:r>
+            <w:proofErr w:type="gramStart"/>
+            <w:r>
+              <w:rPr>
+                <w:rFonts w:ascii="BRH Malayalam Extra" w:hAnsi="BRH Malayalam Extra" w:cs="BRH Malayalam Extra"/>
+                <w:sz w:val="32"/>
+                <w:szCs w:val="40"/>
+              </w:rPr>
+              <w:t>-  ty</w:t>
+            </w:r>
+            <w:proofErr w:type="gramEnd"/>
+            <w:r>
+              <w:rPr>
+                <w:rFonts w:ascii="BRH Malayalam Extra" w:hAnsi="BRH Malayalam Extra" w:cs="BRH Malayalam Extra"/>
+                <w:sz w:val="32"/>
+                <w:szCs w:val="40"/>
+              </w:rPr>
+              <w:t xml:space="preserve"> | ¥b</w:t>
             </w:r>
             <w:r>
               <w:rPr>
@@ -46908,7 +47361,25 @@
                 <w:sz w:val="32"/>
                 <w:szCs w:val="40"/>
               </w:rPr>
-              <w:t>)-  ¥b</w:t>
+              <w:t>)</w:t>
+            </w:r>
+            <w:proofErr w:type="gramStart"/>
+            <w:r>
+              <w:rPr>
+                <w:rFonts w:ascii="BRH Malayalam Extra" w:hAnsi="BRH Malayalam Extra" w:cs="BRH Malayalam Extra"/>
+                <w:sz w:val="32"/>
+                <w:szCs w:val="40"/>
+              </w:rPr>
+              <w:t>-  ¥</w:t>
+            </w:r>
+            <w:proofErr w:type="gramEnd"/>
+            <w:r>
+              <w:rPr>
+                <w:rFonts w:ascii="BRH Malayalam Extra" w:hAnsi="BRH Malayalam Extra" w:cs="BRH Malayalam Extra"/>
+                <w:sz w:val="32"/>
+                <w:szCs w:val="40"/>
+              </w:rPr>
+              <w:t>b</w:t>
             </w:r>
             <w:r>
               <w:rPr>
@@ -47476,8 +47947,19 @@
                 <w:sz w:val="32"/>
                 <w:szCs w:val="40"/>
               </w:rPr>
-              <w:t>)-  E</w:t>
-            </w:r>
+              <w:t>)</w:t>
+            </w:r>
+            <w:proofErr w:type="gramStart"/>
+            <w:r>
+              <w:rPr>
+                <w:rFonts w:ascii="BRH Malayalam Extra" w:hAnsi="BRH Malayalam Extra" w:cs="BRH Malayalam Extra"/>
+                <w:color w:val="000000"/>
+                <w:sz w:val="32"/>
+                <w:szCs w:val="40"/>
+              </w:rPr>
+              <w:t>-  E</w:t>
+            </w:r>
+            <w:proofErr w:type="gramEnd"/>
             <w:r>
               <w:rPr>
                 <w:rFonts w:ascii="BRH Malayalam Extra" w:hAnsi="BRH Malayalam Extra" w:cs="BRH Malayalam Extra"/>
@@ -47834,8 +48316,19 @@
                 <w:sz w:val="32"/>
                 <w:szCs w:val="40"/>
               </w:rPr>
-              <w:t>)-  E</w:t>
-            </w:r>
+              <w:t>)</w:t>
+            </w:r>
+            <w:proofErr w:type="gramStart"/>
+            <w:r>
+              <w:rPr>
+                <w:rFonts w:ascii="BRH Malayalam Extra" w:hAnsi="BRH Malayalam Extra" w:cs="BRH Malayalam Extra"/>
+                <w:color w:val="000000"/>
+                <w:sz w:val="32"/>
+                <w:szCs w:val="40"/>
+              </w:rPr>
+              <w:t>-  E</w:t>
+            </w:r>
+            <w:proofErr w:type="gramEnd"/>
             <w:r>
               <w:rPr>
                 <w:rFonts w:ascii="BRH Malayalam Extra" w:hAnsi="BRH Malayalam Extra" w:cs="BRH Malayalam Extra"/>
@@ -48207,8 +48700,19 @@
                 <w:sz w:val="32"/>
                 <w:szCs w:val="40"/>
               </w:rPr>
-              <w:t>)-  C</w:t>
-            </w:r>
+              <w:t>)</w:t>
+            </w:r>
+            <w:proofErr w:type="gramStart"/>
+            <w:r>
+              <w:rPr>
+                <w:rFonts w:ascii="BRH Malayalam Extra" w:hAnsi="BRH Malayalam Extra" w:cs="BRH Malayalam Extra"/>
+                <w:color w:val="000000"/>
+                <w:sz w:val="32"/>
+                <w:szCs w:val="40"/>
+              </w:rPr>
+              <w:t>-  C</w:t>
+            </w:r>
+            <w:proofErr w:type="gramEnd"/>
             <w:r>
               <w:rPr>
                 <w:rFonts w:ascii="BRH Malayalam Extra" w:hAnsi="BRH Malayalam Extra" w:cs="BRH Malayalam Extra"/>
@@ -48451,8 +48955,19 @@
                 <w:sz w:val="32"/>
                 <w:szCs w:val="40"/>
               </w:rPr>
-              <w:t>)-  C</w:t>
-            </w:r>
+              <w:t>)</w:t>
+            </w:r>
+            <w:proofErr w:type="gramStart"/>
+            <w:r>
+              <w:rPr>
+                <w:rFonts w:ascii="BRH Malayalam Extra" w:hAnsi="BRH Malayalam Extra" w:cs="BRH Malayalam Extra"/>
+                <w:color w:val="000000"/>
+                <w:sz w:val="32"/>
+                <w:szCs w:val="40"/>
+              </w:rPr>
+              <w:t>-  C</w:t>
+            </w:r>
+            <w:proofErr w:type="gramEnd"/>
             <w:r>
               <w:rPr>
                 <w:rFonts w:ascii="BRH Malayalam Extra" w:hAnsi="BRH Malayalam Extra" w:cs="BRH Malayalam Extra"/>
@@ -48700,8 +49215,19 @@
                 <w:sz w:val="32"/>
                 <w:szCs w:val="40"/>
               </w:rPr>
-              <w:t>)-  C</w:t>
-            </w:r>
+              <w:t>)</w:t>
+            </w:r>
+            <w:proofErr w:type="gramStart"/>
+            <w:r>
+              <w:rPr>
+                <w:rFonts w:ascii="BRH Malayalam Extra" w:hAnsi="BRH Malayalam Extra" w:cs="BRH Malayalam Extra"/>
+                <w:color w:val="000000"/>
+                <w:sz w:val="32"/>
+                <w:szCs w:val="40"/>
+              </w:rPr>
+              <w:t>-  C</w:t>
+            </w:r>
+            <w:proofErr w:type="gramEnd"/>
             <w:r>
               <w:rPr>
                 <w:rFonts w:ascii="BRH Malayalam Extra" w:hAnsi="BRH Malayalam Extra" w:cs="BRH Malayalam Extra"/>
@@ -48944,8 +49470,19 @@
                 <w:sz w:val="32"/>
                 <w:szCs w:val="40"/>
               </w:rPr>
-              <w:t>)-  C</w:t>
-            </w:r>
+              <w:t>)</w:t>
+            </w:r>
+            <w:proofErr w:type="gramStart"/>
+            <w:r>
+              <w:rPr>
+                <w:rFonts w:ascii="BRH Malayalam Extra" w:hAnsi="BRH Malayalam Extra" w:cs="BRH Malayalam Extra"/>
+                <w:color w:val="000000"/>
+                <w:sz w:val="32"/>
+                <w:szCs w:val="40"/>
+              </w:rPr>
+              <w:t>-  C</w:t>
+            </w:r>
+            <w:proofErr w:type="gramEnd"/>
             <w:r>
               <w:rPr>
                 <w:rFonts w:ascii="BRH Malayalam Extra" w:hAnsi="BRH Malayalam Extra" w:cs="BRH Malayalam Extra"/>
@@ -49219,7 +49756,27 @@
           <w:sz w:val="28"/>
           <w:szCs w:val="32"/>
         </w:rPr>
-        <w:t>(ignore those which are already incorporated in your book’s version and date)</w:t>
+        <w:t>(</w:t>
+      </w:r>
+      <w:proofErr w:type="gramStart"/>
+      <w:r>
+        <w:rPr>
+          <w:b/>
+          <w:bCs/>
+          <w:sz w:val="28"/>
+          <w:szCs w:val="32"/>
+        </w:rPr>
+        <w:t>ignore</w:t>
+      </w:r>
+      <w:proofErr w:type="gramEnd"/>
+      <w:r>
+        <w:rPr>
+          <w:b/>
+          <w:bCs/>
+          <w:sz w:val="28"/>
+          <w:szCs w:val="32"/>
+        </w:rPr>
+        <w:t xml:space="preserve"> those which are already incorporated in your book’s version and date)</w:t>
       </w:r>
     </w:p>
     <w:tbl>

</xml_diff>